<commit_message>
Part 2: Question 5
</commit_message>
<xml_diff>
--- a/big-data/compx/java/section10/MA2_CompX_template.docx
+++ b/big-data/compx/java/section10/MA2_CompX_template.docx
@@ -11491,8 +11491,6 @@
         <w:pStyle w:val="Heading1"/>
         <w:keepLines w:val="0"/>
       </w:pPr>
-      <w:bookmarkStart w:id="1" w:name="_GoBack"/>
-      <w:bookmarkEnd w:id="1"/>
       <w:r>
         <w:lastRenderedPageBreak/>
         <w:t>Major assignment 2: Part 2</w:t>
@@ -11590,6 +11588,71 @@
         <w:t xml:space="preserve"> here:</w:t>
       </w:r>
     </w:p>
+    <w:tbl>
+      <w:tblPr>
+        <w:tblStyle w:val="TableGrid"/>
+        <w:tblW w:w="0" w:type="auto"/>
+        <w:tblLook w:val="04A0" w:firstRow="1" w:lastRow="0" w:firstColumn="1" w:lastColumn="0" w:noHBand="0" w:noVBand="1"/>
+      </w:tblPr>
+      <w:tblGrid>
+        <w:gridCol w:w="9394"/>
+      </w:tblGrid>
+      <w:tr>
+        <w:tc>
+          <w:tcPr>
+            <w:tcW w:w="9394" w:type="dxa"/>
+          </w:tcPr>
+          <w:p>
+            <w:pPr>
+              <w:pStyle w:val="Code"/>
+            </w:pPr>
+            <w:r>
+              <w:t xml:space="preserve">Unique </w:t>
+            </w:r>
+            <w:proofErr w:type="spellStart"/>
+            <w:r>
+              <w:t>Tailnums</w:t>
+            </w:r>
+            <w:proofErr w:type="spellEnd"/>
+            <w:r>
+              <w:t xml:space="preserve"> for UA: 620</w:t>
+            </w:r>
+          </w:p>
+          <w:p>
+            <w:pPr>
+              <w:pStyle w:val="Code"/>
+            </w:pPr>
+            <w:r>
+              <w:t xml:space="preserve">Unique </w:t>
+            </w:r>
+            <w:proofErr w:type="spellStart"/>
+            <w:r>
+              <w:t>Tailnums</w:t>
+            </w:r>
+            <w:proofErr w:type="spellEnd"/>
+            <w:r>
+              <w:t xml:space="preserve"> for HA: 14</w:t>
+            </w:r>
+          </w:p>
+          <w:p>
+            <w:pPr>
+              <w:pStyle w:val="Code"/>
+            </w:pPr>
+            <w:r>
+              <w:t xml:space="preserve">Unique </w:t>
+            </w:r>
+            <w:proofErr w:type="spellStart"/>
+            <w:r>
+              <w:t>Tailnums</w:t>
+            </w:r>
+            <w:proofErr w:type="spellEnd"/>
+            <w:r>
+              <w:t xml:space="preserve"> for B6: 193</w:t>
+            </w:r>
+          </w:p>
+        </w:tc>
+      </w:tr>
+    </w:tbl>
     <w:p>
       <w:pPr>
         <w:keepNext/>
@@ -11609,103 +11672,3077 @@
           <w:szCs w:val="18"/>
         </w:rPr>
       </w:pPr>
-    </w:p>
-    <w:p>
-      <w:pPr>
-        <w:keepNext/>
-        <w:keepLines/>
+      <w:r>
         <w:rPr>
           <w:sz w:val="18"/>
           <w:szCs w:val="18"/>
         </w:rPr>
-      </w:pPr>
-    </w:p>
-    <w:p>
-      <w:pPr>
-        <w:keepNext/>
-        <w:keepLines/>
+        <w:t>U</w:t>
+      </w:r>
+      <w:r>
         <w:rPr>
           <w:sz w:val="18"/>
           <w:szCs w:val="18"/>
         </w:rPr>
-      </w:pPr>
-    </w:p>
-    <w:p>
-      <w:pPr>
-        <w:keepNext/>
-        <w:keepLines/>
+        <w:t>pload the entire code for this part, with specific reference to the output for each airline</w:t>
+      </w:r>
+      <w:r>
         <w:rPr>
           <w:sz w:val="18"/>
           <w:szCs w:val="18"/>
         </w:rPr>
-      </w:pPr>
-    </w:p>
-    <w:p>
-      <w:pPr>
-        <w:keepNext/>
-        <w:keepLines/>
+        <w:t>:</w:t>
+      </w:r>
+      <w:r>
         <w:rPr>
           <w:sz w:val="18"/>
           <w:szCs w:val="18"/>
         </w:rPr>
-      </w:pPr>
-      <w:r>
+        <w:t xml:space="preserve"> </w:t>
+      </w:r>
+    </w:p>
+    <w:p>
+      <w:pPr>
+        <w:shd w:val="clear" w:color="auto" w:fill="1E1E1E"/>
+        <w:spacing w:line="285" w:lineRule="atLeast"/>
+        <w:rPr>
+          <w:rFonts w:ascii="Consolas" w:hAnsi="Consolas"/>
+          <w:color w:val="D4D4D4"/>
+          <w:sz w:val="21"/>
+          <w:szCs w:val="21"/>
+          <w:lang w:val="en-US"/>
+        </w:rPr>
+      </w:pPr>
+      <w:r>
+        <w:rPr>
+          <w:rFonts w:ascii="Consolas" w:hAnsi="Consolas"/>
+          <w:color w:val="6A9955"/>
+          <w:sz w:val="21"/>
+          <w:szCs w:val="21"/>
+          <w:lang w:val="en-US"/>
+        </w:rPr>
+        <w:t>    /**</w:t>
+      </w:r>
+    </w:p>
+    <w:p>
+      <w:pPr>
+        <w:shd w:val="clear" w:color="auto" w:fill="1E1E1E"/>
+        <w:spacing w:line="285" w:lineRule="atLeast"/>
+        <w:rPr>
+          <w:rFonts w:ascii="Consolas" w:hAnsi="Consolas"/>
+          <w:color w:val="D4D4D4"/>
+          <w:sz w:val="21"/>
+          <w:szCs w:val="21"/>
+          <w:lang w:val="en-US"/>
+        </w:rPr>
+      </w:pPr>
+      <w:r>
+        <w:rPr>
+          <w:rFonts w:ascii="Consolas" w:hAnsi="Consolas"/>
+          <w:color w:val="6A9955"/>
+          <w:sz w:val="21"/>
+          <w:szCs w:val="21"/>
+          <w:lang w:val="en-US"/>
+        </w:rPr>
+        <w:t>     * Get the </w:t>
+      </w:r>
+      <w:proofErr w:type="spellStart"/>
+      <w:r>
+        <w:rPr>
+          <w:rFonts w:ascii="Consolas" w:hAnsi="Consolas"/>
+          <w:color w:val="6A9955"/>
+          <w:sz w:val="21"/>
+          <w:szCs w:val="21"/>
+          <w:lang w:val="en-US"/>
+        </w:rPr>
+        <w:t>unqiue</w:t>
+      </w:r>
+      <w:proofErr w:type="spellEnd"/>
+      <w:r>
+        <w:rPr>
+          <w:rFonts w:ascii="Consolas" w:hAnsi="Consolas"/>
+          <w:color w:val="6A9955"/>
+          <w:sz w:val="21"/>
+          <w:szCs w:val="21"/>
+          <w:lang w:val="en-US"/>
+        </w:rPr>
+        <w:t> values a column contains.</w:t>
+      </w:r>
+    </w:p>
+    <w:p>
+      <w:pPr>
+        <w:shd w:val="clear" w:color="auto" w:fill="1E1E1E"/>
+        <w:spacing w:line="285" w:lineRule="atLeast"/>
+        <w:rPr>
+          <w:rFonts w:ascii="Consolas" w:hAnsi="Consolas"/>
+          <w:color w:val="D4D4D4"/>
+          <w:sz w:val="21"/>
+          <w:szCs w:val="21"/>
+          <w:lang w:val="en-US"/>
+        </w:rPr>
+      </w:pPr>
+      <w:r>
+        <w:rPr>
+          <w:rFonts w:ascii="Consolas" w:hAnsi="Consolas"/>
+          <w:color w:val="6A9955"/>
+          <w:sz w:val="21"/>
+          <w:szCs w:val="21"/>
+          <w:lang w:val="en-US"/>
+        </w:rPr>
+        <w:t>     * </w:t>
+      </w:r>
+      <w:r>
+        <w:rPr>
+          <w:rFonts w:ascii="Consolas" w:hAnsi="Consolas"/>
+          <w:color w:val="569CD6"/>
+          <w:sz w:val="21"/>
+          <w:szCs w:val="21"/>
+          <w:lang w:val="en-US"/>
+        </w:rPr>
+        <w:t>@param</w:t>
+      </w:r>
+      <w:r>
+        <w:rPr>
+          <w:rFonts w:ascii="Consolas" w:hAnsi="Consolas"/>
+          <w:color w:val="6A9955"/>
+          <w:sz w:val="21"/>
+          <w:szCs w:val="21"/>
+          <w:lang w:val="en-US"/>
+        </w:rPr>
+        <w:t> </w:t>
+      </w:r>
+      <w:r>
+        <w:rPr>
+          <w:rFonts w:ascii="Consolas" w:hAnsi="Consolas"/>
+          <w:color w:val="9CDCFE"/>
+          <w:sz w:val="21"/>
+          <w:szCs w:val="21"/>
+          <w:lang w:val="en-US"/>
+        </w:rPr>
+        <w:t>columnName</w:t>
+      </w:r>
+      <w:r>
+        <w:rPr>
+          <w:rFonts w:ascii="Consolas" w:hAnsi="Consolas"/>
+          <w:color w:val="6A9955"/>
+          <w:sz w:val="21"/>
+          <w:szCs w:val="21"/>
+          <w:lang w:val="en-US"/>
+        </w:rPr>
+        <w:t> </w:t>
+      </w:r>
+      <w:proofErr w:type="gramStart"/>
+      <w:r>
+        <w:rPr>
+          <w:rFonts w:ascii="Consolas" w:hAnsi="Consolas"/>
+          <w:color w:val="6A9955"/>
+          <w:sz w:val="21"/>
+          <w:szCs w:val="21"/>
+          <w:lang w:val="en-US"/>
+        </w:rPr>
+        <w:t>The</w:t>
+      </w:r>
+      <w:proofErr w:type="gramEnd"/>
+      <w:r>
+        <w:rPr>
+          <w:rFonts w:ascii="Consolas" w:hAnsi="Consolas"/>
+          <w:color w:val="6A9955"/>
+          <w:sz w:val="21"/>
+          <w:szCs w:val="21"/>
+          <w:lang w:val="en-US"/>
+        </w:rPr>
+        <w:t> name to retrieve the list of unique values for.</w:t>
+      </w:r>
+    </w:p>
+    <w:p>
+      <w:pPr>
+        <w:shd w:val="clear" w:color="auto" w:fill="1E1E1E"/>
+        <w:spacing w:line="285" w:lineRule="atLeast"/>
+        <w:rPr>
+          <w:rFonts w:ascii="Consolas" w:hAnsi="Consolas"/>
+          <w:color w:val="D4D4D4"/>
+          <w:sz w:val="21"/>
+          <w:szCs w:val="21"/>
+          <w:lang w:val="en-US"/>
+        </w:rPr>
+      </w:pPr>
+      <w:r>
+        <w:rPr>
+          <w:rFonts w:ascii="Consolas" w:hAnsi="Consolas"/>
+          <w:color w:val="6A9955"/>
+          <w:sz w:val="21"/>
+          <w:szCs w:val="21"/>
+          <w:lang w:val="en-US"/>
+        </w:rPr>
+        <w:t>     * </w:t>
+      </w:r>
+      <w:r>
+        <w:rPr>
+          <w:rFonts w:ascii="Consolas" w:hAnsi="Consolas"/>
+          <w:color w:val="569CD6"/>
+          <w:sz w:val="21"/>
+          <w:szCs w:val="21"/>
+          <w:lang w:val="en-US"/>
+        </w:rPr>
+        <w:t>@return</w:t>
+      </w:r>
+      <w:r>
+        <w:rPr>
+          <w:rFonts w:ascii="Consolas" w:hAnsi="Consolas"/>
+          <w:color w:val="6A9955"/>
+          <w:sz w:val="21"/>
+          <w:szCs w:val="21"/>
+          <w:lang w:val="en-US"/>
+        </w:rPr>
+        <w:t> A String array containing unique values.</w:t>
+      </w:r>
+    </w:p>
+    <w:p>
+      <w:pPr>
+        <w:shd w:val="clear" w:color="auto" w:fill="1E1E1E"/>
+        <w:spacing w:line="285" w:lineRule="atLeast"/>
+        <w:rPr>
+          <w:rFonts w:ascii="Consolas" w:hAnsi="Consolas"/>
+          <w:color w:val="D4D4D4"/>
+          <w:sz w:val="21"/>
+          <w:szCs w:val="21"/>
+          <w:lang w:val="en-US"/>
+        </w:rPr>
+      </w:pPr>
+      <w:r>
+        <w:rPr>
+          <w:rFonts w:ascii="Consolas" w:hAnsi="Consolas"/>
+          <w:color w:val="6A9955"/>
+          <w:sz w:val="21"/>
+          <w:szCs w:val="21"/>
+          <w:lang w:val="en-US"/>
+        </w:rPr>
+        <w:t>     */</w:t>
+      </w:r>
+    </w:p>
+    <w:p>
+      <w:pPr>
+        <w:shd w:val="clear" w:color="auto" w:fill="1E1E1E"/>
+        <w:spacing w:line="285" w:lineRule="atLeast"/>
+        <w:rPr>
+          <w:rFonts w:ascii="Consolas" w:hAnsi="Consolas"/>
+          <w:color w:val="D4D4D4"/>
+          <w:sz w:val="21"/>
+          <w:szCs w:val="21"/>
+          <w:lang w:val="en-US"/>
+        </w:rPr>
+      </w:pPr>
+      <w:r>
+        <w:rPr>
+          <w:rFonts w:ascii="Consolas" w:hAnsi="Consolas"/>
+          <w:color w:val="D4D4D4"/>
+          <w:sz w:val="21"/>
+          <w:szCs w:val="21"/>
+          <w:lang w:val="en-US"/>
+        </w:rPr>
+        <w:t>    </w:t>
+      </w:r>
+      <w:proofErr w:type="gramStart"/>
+      <w:r>
+        <w:rPr>
+          <w:rFonts w:ascii="Consolas" w:hAnsi="Consolas"/>
+          <w:color w:val="4EC9B0"/>
+          <w:sz w:val="21"/>
+          <w:szCs w:val="21"/>
+          <w:lang w:val="en-US"/>
+        </w:rPr>
+        <w:t>String</w:t>
+      </w:r>
+      <w:r>
+        <w:rPr>
+          <w:rFonts w:ascii="Consolas" w:hAnsi="Consolas"/>
+          <w:color w:val="D4D4D4"/>
+          <w:sz w:val="21"/>
+          <w:szCs w:val="21"/>
+          <w:lang w:val="en-US"/>
+        </w:rPr>
+        <w:t>[</w:t>
+      </w:r>
+      <w:proofErr w:type="gramEnd"/>
+      <w:r>
+        <w:rPr>
+          <w:rFonts w:ascii="Consolas" w:hAnsi="Consolas"/>
+          <w:color w:val="D4D4D4"/>
+          <w:sz w:val="21"/>
+          <w:szCs w:val="21"/>
+          <w:lang w:val="en-US"/>
+        </w:rPr>
+        <w:t>] </w:t>
+      </w:r>
+      <w:proofErr w:type="spellStart"/>
+      <w:r>
+        <w:rPr>
+          <w:rFonts w:ascii="Consolas" w:hAnsi="Consolas"/>
+          <w:color w:val="DCDCAA"/>
+          <w:sz w:val="21"/>
+          <w:szCs w:val="21"/>
+          <w:lang w:val="en-US"/>
+        </w:rPr>
+        <w:t>getUnique</w:t>
+      </w:r>
+      <w:proofErr w:type="spellEnd"/>
+      <w:r>
+        <w:rPr>
+          <w:rFonts w:ascii="Consolas" w:hAnsi="Consolas"/>
+          <w:color w:val="D4D4D4"/>
+          <w:sz w:val="21"/>
+          <w:szCs w:val="21"/>
+          <w:lang w:val="en-US"/>
+        </w:rPr>
+        <w:t>(</w:t>
+      </w:r>
+      <w:r>
+        <w:rPr>
+          <w:rFonts w:ascii="Consolas" w:hAnsi="Consolas"/>
+          <w:color w:val="4EC9B0"/>
+          <w:sz w:val="21"/>
+          <w:szCs w:val="21"/>
+          <w:lang w:val="en-US"/>
+        </w:rPr>
+        <w:t>String</w:t>
+      </w:r>
+      <w:r>
+        <w:rPr>
+          <w:rFonts w:ascii="Consolas" w:hAnsi="Consolas"/>
+          <w:color w:val="D4D4D4"/>
+          <w:sz w:val="21"/>
+          <w:szCs w:val="21"/>
+          <w:lang w:val="en-US"/>
+        </w:rPr>
+        <w:t> </w:t>
+      </w:r>
+      <w:proofErr w:type="spellStart"/>
+      <w:r>
+        <w:rPr>
+          <w:rFonts w:ascii="Consolas" w:hAnsi="Consolas"/>
+          <w:color w:val="9CDCFE"/>
+          <w:sz w:val="21"/>
+          <w:szCs w:val="21"/>
+          <w:lang w:val="en-US"/>
+        </w:rPr>
+        <w:t>columnName</w:t>
+      </w:r>
+      <w:proofErr w:type="spellEnd"/>
+      <w:r>
+        <w:rPr>
+          <w:rFonts w:ascii="Consolas" w:hAnsi="Consolas"/>
+          <w:color w:val="D4D4D4"/>
+          <w:sz w:val="21"/>
+          <w:szCs w:val="21"/>
+          <w:lang w:val="en-US"/>
+        </w:rPr>
+        <w:t>) {</w:t>
+      </w:r>
+    </w:p>
+    <w:p>
+      <w:pPr>
+        <w:shd w:val="clear" w:color="auto" w:fill="1E1E1E"/>
+        <w:spacing w:line="285" w:lineRule="atLeast"/>
+        <w:rPr>
+          <w:rFonts w:ascii="Consolas" w:hAnsi="Consolas"/>
+          <w:color w:val="D4D4D4"/>
+          <w:sz w:val="21"/>
+          <w:szCs w:val="21"/>
+          <w:lang w:val="en-US"/>
+        </w:rPr>
+      </w:pPr>
+      <w:r>
+        <w:rPr>
+          <w:rFonts w:ascii="Consolas" w:hAnsi="Consolas"/>
+          <w:color w:val="D4D4D4"/>
+          <w:sz w:val="21"/>
+          <w:szCs w:val="21"/>
+          <w:lang w:val="en-US"/>
+        </w:rPr>
+        <w:t>        </w:t>
+      </w:r>
+      <w:r>
+        <w:rPr>
+          <w:rFonts w:ascii="Consolas" w:hAnsi="Consolas"/>
+          <w:color w:val="6A9955"/>
+          <w:sz w:val="21"/>
+          <w:szCs w:val="21"/>
+          <w:lang w:val="en-US"/>
+        </w:rPr>
+        <w:t>// get the array of values for the column</w:t>
+      </w:r>
+    </w:p>
+    <w:p>
+      <w:pPr>
+        <w:shd w:val="clear" w:color="auto" w:fill="1E1E1E"/>
+        <w:spacing w:line="285" w:lineRule="atLeast"/>
+        <w:rPr>
+          <w:rFonts w:ascii="Consolas" w:hAnsi="Consolas"/>
+          <w:color w:val="D4D4D4"/>
+          <w:sz w:val="21"/>
+          <w:szCs w:val="21"/>
+          <w:lang w:val="en-US"/>
+        </w:rPr>
+      </w:pPr>
+      <w:r>
+        <w:rPr>
+          <w:rFonts w:ascii="Consolas" w:hAnsi="Consolas"/>
+          <w:color w:val="D4D4D4"/>
+          <w:sz w:val="21"/>
+          <w:szCs w:val="21"/>
+          <w:lang w:val="en-US"/>
+        </w:rPr>
+        <w:t>        </w:t>
+      </w:r>
+      <w:proofErr w:type="gramStart"/>
+      <w:r>
+        <w:rPr>
+          <w:rFonts w:ascii="Consolas" w:hAnsi="Consolas"/>
+          <w:color w:val="4EC9B0"/>
+          <w:sz w:val="21"/>
+          <w:szCs w:val="21"/>
+          <w:lang w:val="en-US"/>
+        </w:rPr>
+        <w:t>String</w:t>
+      </w:r>
+      <w:r>
+        <w:rPr>
+          <w:rFonts w:ascii="Consolas" w:hAnsi="Consolas"/>
+          <w:color w:val="D4D4D4"/>
+          <w:sz w:val="21"/>
+          <w:szCs w:val="21"/>
+          <w:lang w:val="en-US"/>
+        </w:rPr>
+        <w:t>[</w:t>
+      </w:r>
+      <w:proofErr w:type="gramEnd"/>
+      <w:r>
+        <w:rPr>
+          <w:rFonts w:ascii="Consolas" w:hAnsi="Consolas"/>
+          <w:color w:val="D4D4D4"/>
+          <w:sz w:val="21"/>
+          <w:szCs w:val="21"/>
+          <w:lang w:val="en-US"/>
+        </w:rPr>
+        <w:t>] </w:t>
+      </w:r>
+      <w:r>
+        <w:rPr>
+          <w:rFonts w:ascii="Consolas" w:hAnsi="Consolas"/>
+          <w:color w:val="9CDCFE"/>
+          <w:sz w:val="21"/>
+          <w:szCs w:val="21"/>
+          <w:lang w:val="en-US"/>
+        </w:rPr>
+        <w:t>values</w:t>
+      </w:r>
+      <w:r>
+        <w:rPr>
+          <w:rFonts w:ascii="Consolas" w:hAnsi="Consolas"/>
+          <w:color w:val="D4D4D4"/>
+          <w:sz w:val="21"/>
+          <w:szCs w:val="21"/>
+          <w:lang w:val="en-US"/>
+        </w:rPr>
+        <w:t> = </w:t>
+      </w:r>
+      <w:proofErr w:type="spellStart"/>
+      <w:r>
+        <w:rPr>
+          <w:rFonts w:ascii="Consolas" w:hAnsi="Consolas"/>
+          <w:color w:val="569CD6"/>
+          <w:sz w:val="21"/>
+          <w:szCs w:val="21"/>
+          <w:lang w:val="en-US"/>
+        </w:rPr>
+        <w:t>this</w:t>
+      </w:r>
+      <w:r>
+        <w:rPr>
+          <w:rFonts w:ascii="Consolas" w:hAnsi="Consolas"/>
+          <w:color w:val="D4D4D4"/>
+          <w:sz w:val="21"/>
+          <w:szCs w:val="21"/>
+          <w:lang w:val="en-US"/>
+        </w:rPr>
+        <w:t>.</w:t>
+      </w:r>
+      <w:r>
+        <w:rPr>
+          <w:rFonts w:ascii="Consolas" w:hAnsi="Consolas"/>
+          <w:color w:val="DCDCAA"/>
+          <w:sz w:val="21"/>
+          <w:szCs w:val="21"/>
+          <w:lang w:val="en-US"/>
+        </w:rPr>
+        <w:t>toArray</w:t>
+      </w:r>
+      <w:proofErr w:type="spellEnd"/>
+      <w:r>
+        <w:rPr>
+          <w:rFonts w:ascii="Consolas" w:hAnsi="Consolas"/>
+          <w:color w:val="D4D4D4"/>
+          <w:sz w:val="21"/>
+          <w:szCs w:val="21"/>
+          <w:lang w:val="en-US"/>
+        </w:rPr>
+        <w:t>(</w:t>
+      </w:r>
+      <w:proofErr w:type="spellStart"/>
+      <w:r>
+        <w:rPr>
+          <w:rFonts w:ascii="Consolas" w:hAnsi="Consolas"/>
+          <w:color w:val="9CDCFE"/>
+          <w:sz w:val="21"/>
+          <w:szCs w:val="21"/>
+          <w:lang w:val="en-US"/>
+        </w:rPr>
+        <w:t>columnName</w:t>
+      </w:r>
+      <w:proofErr w:type="spellEnd"/>
+      <w:r>
+        <w:rPr>
+          <w:rFonts w:ascii="Consolas" w:hAnsi="Consolas"/>
+          <w:color w:val="D4D4D4"/>
+          <w:sz w:val="21"/>
+          <w:szCs w:val="21"/>
+          <w:lang w:val="en-US"/>
+        </w:rPr>
+        <w:t>);</w:t>
+      </w:r>
+    </w:p>
+    <w:p>
+      <w:pPr>
+        <w:shd w:val="clear" w:color="auto" w:fill="1E1E1E"/>
+        <w:spacing w:line="285" w:lineRule="atLeast"/>
+        <w:rPr>
+          <w:rFonts w:ascii="Consolas" w:hAnsi="Consolas"/>
+          <w:color w:val="D4D4D4"/>
+          <w:sz w:val="21"/>
+          <w:szCs w:val="21"/>
+          <w:lang w:val="en-US"/>
+        </w:rPr>
+      </w:pPr>
+      <w:r>
+        <w:rPr>
+          <w:rFonts w:ascii="Consolas" w:hAnsi="Consolas"/>
+          <w:color w:val="D4D4D4"/>
+          <w:sz w:val="21"/>
+          <w:szCs w:val="21"/>
+          <w:lang w:val="en-US"/>
+        </w:rPr>
+        <w:t>        </w:t>
+      </w:r>
+      <w:r>
+        <w:rPr>
+          <w:rFonts w:ascii="Consolas" w:hAnsi="Consolas"/>
+          <w:color w:val="4EC9B0"/>
+          <w:sz w:val="21"/>
+          <w:szCs w:val="21"/>
+          <w:lang w:val="en-US"/>
+        </w:rPr>
+        <w:t>List</w:t>
+      </w:r>
+      <w:r>
+        <w:rPr>
+          <w:rFonts w:ascii="Consolas" w:hAnsi="Consolas"/>
+          <w:color w:val="D4D4D4"/>
+          <w:sz w:val="21"/>
+          <w:szCs w:val="21"/>
+          <w:lang w:val="en-US"/>
+        </w:rPr>
+        <w:t>&lt;</w:t>
+      </w:r>
+      <w:r>
+        <w:rPr>
+          <w:rFonts w:ascii="Consolas" w:hAnsi="Consolas"/>
+          <w:color w:val="4EC9B0"/>
+          <w:sz w:val="21"/>
+          <w:szCs w:val="21"/>
+          <w:lang w:val="en-US"/>
+        </w:rPr>
+        <w:t>String</w:t>
+      </w:r>
+      <w:r>
+        <w:rPr>
+          <w:rFonts w:ascii="Consolas" w:hAnsi="Consolas"/>
+          <w:color w:val="D4D4D4"/>
+          <w:sz w:val="21"/>
+          <w:szCs w:val="21"/>
+          <w:lang w:val="en-US"/>
+        </w:rPr>
+        <w:t>&gt; </w:t>
+      </w:r>
+      <w:proofErr w:type="spellStart"/>
+      <w:r>
+        <w:rPr>
+          <w:rFonts w:ascii="Consolas" w:hAnsi="Consolas"/>
+          <w:color w:val="9CDCFE"/>
+          <w:sz w:val="21"/>
+          <w:szCs w:val="21"/>
+          <w:lang w:val="en-US"/>
+        </w:rPr>
+        <w:t>valuesList</w:t>
+      </w:r>
+      <w:proofErr w:type="spellEnd"/>
+      <w:r>
+        <w:rPr>
+          <w:rFonts w:ascii="Consolas" w:hAnsi="Consolas"/>
+          <w:color w:val="D4D4D4"/>
+          <w:sz w:val="21"/>
+          <w:szCs w:val="21"/>
+          <w:lang w:val="en-US"/>
+        </w:rPr>
+        <w:t> = </w:t>
+      </w:r>
+      <w:proofErr w:type="spellStart"/>
+      <w:proofErr w:type="gramStart"/>
+      <w:r>
+        <w:rPr>
+          <w:rFonts w:ascii="Consolas" w:hAnsi="Consolas"/>
+          <w:color w:val="4EC9B0"/>
+          <w:sz w:val="21"/>
+          <w:szCs w:val="21"/>
+          <w:lang w:val="en-US"/>
+        </w:rPr>
+        <w:t>Arrays</w:t>
+      </w:r>
+      <w:r>
+        <w:rPr>
+          <w:rFonts w:ascii="Consolas" w:hAnsi="Consolas"/>
+          <w:color w:val="D4D4D4"/>
+          <w:sz w:val="21"/>
+          <w:szCs w:val="21"/>
+          <w:lang w:val="en-US"/>
+        </w:rPr>
+        <w:t>.</w:t>
+      </w:r>
+      <w:r>
+        <w:rPr>
+          <w:rFonts w:ascii="Consolas" w:hAnsi="Consolas"/>
+          <w:color w:val="DCDCAA"/>
+          <w:sz w:val="21"/>
+          <w:szCs w:val="21"/>
+          <w:lang w:val="en-US"/>
+        </w:rPr>
+        <w:t>asList</w:t>
+      </w:r>
+      <w:proofErr w:type="spellEnd"/>
+      <w:r>
+        <w:rPr>
+          <w:rFonts w:ascii="Consolas" w:hAnsi="Consolas"/>
+          <w:color w:val="D4D4D4"/>
+          <w:sz w:val="21"/>
+          <w:szCs w:val="21"/>
+          <w:lang w:val="en-US"/>
+        </w:rPr>
+        <w:t>(</w:t>
+      </w:r>
+      <w:proofErr w:type="gramEnd"/>
+      <w:r>
+        <w:rPr>
+          <w:rFonts w:ascii="Consolas" w:hAnsi="Consolas"/>
+          <w:color w:val="9CDCFE"/>
+          <w:sz w:val="21"/>
+          <w:szCs w:val="21"/>
+          <w:lang w:val="en-US"/>
+        </w:rPr>
+        <w:t>values</w:t>
+      </w:r>
+      <w:r>
+        <w:rPr>
+          <w:rFonts w:ascii="Consolas" w:hAnsi="Consolas"/>
+          <w:color w:val="D4D4D4"/>
+          <w:sz w:val="21"/>
+          <w:szCs w:val="21"/>
+          <w:lang w:val="en-US"/>
+        </w:rPr>
+        <w:t>);</w:t>
+      </w:r>
+    </w:p>
+    <w:p>
+      <w:pPr>
+        <w:shd w:val="clear" w:color="auto" w:fill="1E1E1E"/>
+        <w:spacing w:line="285" w:lineRule="atLeast"/>
+        <w:rPr>
+          <w:rFonts w:ascii="Consolas" w:hAnsi="Consolas"/>
+          <w:color w:val="D4D4D4"/>
+          <w:sz w:val="21"/>
+          <w:szCs w:val="21"/>
+          <w:lang w:val="en-US"/>
+        </w:rPr>
+      </w:pPr>
+    </w:p>
+    <w:p>
+      <w:pPr>
+        <w:shd w:val="clear" w:color="auto" w:fill="1E1E1E"/>
+        <w:spacing w:line="285" w:lineRule="atLeast"/>
+        <w:rPr>
+          <w:rFonts w:ascii="Consolas" w:hAnsi="Consolas"/>
+          <w:color w:val="D4D4D4"/>
+          <w:sz w:val="21"/>
+          <w:szCs w:val="21"/>
+          <w:lang w:val="en-US"/>
+        </w:rPr>
+      </w:pPr>
+      <w:r>
+        <w:rPr>
+          <w:rFonts w:ascii="Consolas" w:hAnsi="Consolas"/>
+          <w:color w:val="D4D4D4"/>
+          <w:sz w:val="21"/>
+          <w:szCs w:val="21"/>
+          <w:lang w:val="en-US"/>
+        </w:rPr>
+        <w:t>        </w:t>
+      </w:r>
+      <w:r>
+        <w:rPr>
+          <w:rFonts w:ascii="Consolas" w:hAnsi="Consolas"/>
+          <w:color w:val="6A9955"/>
+          <w:sz w:val="21"/>
+          <w:szCs w:val="21"/>
+          <w:lang w:val="en-US"/>
+        </w:rPr>
+        <w:t>// use a hash set to get the unique values</w:t>
+      </w:r>
+    </w:p>
+    <w:p>
+      <w:pPr>
+        <w:shd w:val="clear" w:color="auto" w:fill="1E1E1E"/>
+        <w:spacing w:line="285" w:lineRule="atLeast"/>
+        <w:rPr>
+          <w:rFonts w:ascii="Consolas" w:hAnsi="Consolas"/>
+          <w:color w:val="D4D4D4"/>
+          <w:sz w:val="21"/>
+          <w:szCs w:val="21"/>
+          <w:lang w:val="en-US"/>
+        </w:rPr>
+      </w:pPr>
+      <w:r>
+        <w:rPr>
+          <w:rFonts w:ascii="Consolas" w:hAnsi="Consolas"/>
+          <w:color w:val="D4D4D4"/>
+          <w:sz w:val="21"/>
+          <w:szCs w:val="21"/>
+          <w:lang w:val="en-US"/>
+        </w:rPr>
+        <w:t>        </w:t>
+      </w:r>
+      <w:proofErr w:type="spellStart"/>
+      <w:r>
+        <w:rPr>
+          <w:rFonts w:ascii="Consolas" w:hAnsi="Consolas"/>
+          <w:color w:val="4EC9B0"/>
+          <w:sz w:val="21"/>
+          <w:szCs w:val="21"/>
+          <w:lang w:val="en-US"/>
+        </w:rPr>
+        <w:t>HashSet</w:t>
+      </w:r>
+      <w:proofErr w:type="spellEnd"/>
+      <w:r>
+        <w:rPr>
+          <w:rFonts w:ascii="Consolas" w:hAnsi="Consolas"/>
+          <w:color w:val="D4D4D4"/>
+          <w:sz w:val="21"/>
+          <w:szCs w:val="21"/>
+          <w:lang w:val="en-US"/>
+        </w:rPr>
+        <w:t>&lt;</w:t>
+      </w:r>
+      <w:r>
+        <w:rPr>
+          <w:rFonts w:ascii="Consolas" w:hAnsi="Consolas"/>
+          <w:color w:val="4EC9B0"/>
+          <w:sz w:val="21"/>
+          <w:szCs w:val="21"/>
+          <w:lang w:val="en-US"/>
+        </w:rPr>
+        <w:t>String</w:t>
+      </w:r>
+      <w:r>
+        <w:rPr>
+          <w:rFonts w:ascii="Consolas" w:hAnsi="Consolas"/>
+          <w:color w:val="D4D4D4"/>
+          <w:sz w:val="21"/>
+          <w:szCs w:val="21"/>
+          <w:lang w:val="en-US"/>
+        </w:rPr>
+        <w:t>&gt; </w:t>
+      </w:r>
+      <w:proofErr w:type="spellStart"/>
+      <w:r>
+        <w:rPr>
+          <w:rFonts w:ascii="Consolas" w:hAnsi="Consolas"/>
+          <w:color w:val="9CDCFE"/>
+          <w:sz w:val="21"/>
+          <w:szCs w:val="21"/>
+          <w:lang w:val="en-US"/>
+        </w:rPr>
+        <w:t>valueSet</w:t>
+      </w:r>
+      <w:proofErr w:type="spellEnd"/>
+      <w:r>
+        <w:rPr>
+          <w:rFonts w:ascii="Consolas" w:hAnsi="Consolas"/>
+          <w:color w:val="D4D4D4"/>
+          <w:sz w:val="21"/>
+          <w:szCs w:val="21"/>
+          <w:lang w:val="en-US"/>
+        </w:rPr>
+        <w:t> = </w:t>
+      </w:r>
+      <w:r>
+        <w:rPr>
+          <w:rFonts w:ascii="Consolas" w:hAnsi="Consolas"/>
+          <w:color w:val="C586C0"/>
+          <w:sz w:val="21"/>
+          <w:szCs w:val="21"/>
+          <w:lang w:val="en-US"/>
+        </w:rPr>
+        <w:t>new</w:t>
+      </w:r>
+      <w:r>
+        <w:rPr>
+          <w:rFonts w:ascii="Consolas" w:hAnsi="Consolas"/>
+          <w:color w:val="D4D4D4"/>
+          <w:sz w:val="21"/>
+          <w:szCs w:val="21"/>
+          <w:lang w:val="en-US"/>
+        </w:rPr>
+        <w:t> </w:t>
+      </w:r>
+      <w:proofErr w:type="spellStart"/>
+      <w:r>
+        <w:rPr>
+          <w:rFonts w:ascii="Consolas" w:hAnsi="Consolas"/>
+          <w:color w:val="DCDCAA"/>
+          <w:sz w:val="21"/>
+          <w:szCs w:val="21"/>
+          <w:lang w:val="en-US"/>
+        </w:rPr>
+        <w:t>HashSet</w:t>
+      </w:r>
+      <w:proofErr w:type="spellEnd"/>
+      <w:r>
+        <w:rPr>
+          <w:rFonts w:ascii="Consolas" w:hAnsi="Consolas"/>
+          <w:color w:val="D4D4D4"/>
+          <w:sz w:val="21"/>
+          <w:szCs w:val="21"/>
+          <w:lang w:val="en-US"/>
+        </w:rPr>
+        <w:t>&lt;</w:t>
+      </w:r>
+      <w:r>
+        <w:rPr>
+          <w:rFonts w:ascii="Consolas" w:hAnsi="Consolas"/>
+          <w:color w:val="4EC9B0"/>
+          <w:sz w:val="21"/>
+          <w:szCs w:val="21"/>
+          <w:lang w:val="en-US"/>
+        </w:rPr>
+        <w:t>String</w:t>
+      </w:r>
+      <w:proofErr w:type="gramStart"/>
+      <w:r>
+        <w:rPr>
+          <w:rFonts w:ascii="Consolas" w:hAnsi="Consolas"/>
+          <w:color w:val="D4D4D4"/>
+          <w:sz w:val="21"/>
+          <w:szCs w:val="21"/>
+          <w:lang w:val="en-US"/>
+        </w:rPr>
+        <w:t>&gt;(</w:t>
+      </w:r>
+      <w:proofErr w:type="gramEnd"/>
+      <w:r>
+        <w:rPr>
+          <w:rFonts w:ascii="Consolas" w:hAnsi="Consolas"/>
+          <w:color w:val="D4D4D4"/>
+          <w:sz w:val="21"/>
+          <w:szCs w:val="21"/>
+          <w:lang w:val="en-US"/>
+        </w:rPr>
+        <w:t>);</w:t>
+      </w:r>
+    </w:p>
+    <w:p>
+      <w:pPr>
+        <w:shd w:val="clear" w:color="auto" w:fill="1E1E1E"/>
+        <w:spacing w:line="285" w:lineRule="atLeast"/>
+        <w:rPr>
+          <w:rFonts w:ascii="Consolas" w:hAnsi="Consolas"/>
+          <w:color w:val="D4D4D4"/>
+          <w:sz w:val="21"/>
+          <w:szCs w:val="21"/>
+          <w:lang w:val="en-US"/>
+        </w:rPr>
+      </w:pPr>
+      <w:r>
+        <w:rPr>
+          <w:rFonts w:ascii="Consolas" w:hAnsi="Consolas"/>
+          <w:color w:val="D4D4D4"/>
+          <w:sz w:val="21"/>
+          <w:szCs w:val="21"/>
+          <w:lang w:val="en-US"/>
+        </w:rPr>
+        <w:t>        </w:t>
+      </w:r>
+      <w:proofErr w:type="spellStart"/>
+      <w:proofErr w:type="gramStart"/>
+      <w:r>
+        <w:rPr>
+          <w:rFonts w:ascii="Consolas" w:hAnsi="Consolas"/>
+          <w:color w:val="9CDCFE"/>
+          <w:sz w:val="21"/>
+          <w:szCs w:val="21"/>
+          <w:lang w:val="en-US"/>
+        </w:rPr>
+        <w:t>valueSet</w:t>
+      </w:r>
+      <w:r>
+        <w:rPr>
+          <w:rFonts w:ascii="Consolas" w:hAnsi="Consolas"/>
+          <w:color w:val="D4D4D4"/>
+          <w:sz w:val="21"/>
+          <w:szCs w:val="21"/>
+          <w:lang w:val="en-US"/>
+        </w:rPr>
+        <w:t>.</w:t>
+      </w:r>
+      <w:r>
+        <w:rPr>
+          <w:rFonts w:ascii="Consolas" w:hAnsi="Consolas"/>
+          <w:color w:val="DCDCAA"/>
+          <w:sz w:val="21"/>
+          <w:szCs w:val="21"/>
+          <w:lang w:val="en-US"/>
+        </w:rPr>
+        <w:t>addAll</w:t>
+      </w:r>
+      <w:proofErr w:type="spellEnd"/>
+      <w:r>
+        <w:rPr>
+          <w:rFonts w:ascii="Consolas" w:hAnsi="Consolas"/>
+          <w:color w:val="D4D4D4"/>
+          <w:sz w:val="21"/>
+          <w:szCs w:val="21"/>
+          <w:lang w:val="en-US"/>
+        </w:rPr>
+        <w:t>(</w:t>
+      </w:r>
+      <w:proofErr w:type="spellStart"/>
+      <w:proofErr w:type="gramEnd"/>
+      <w:r>
+        <w:rPr>
+          <w:rFonts w:ascii="Consolas" w:hAnsi="Consolas"/>
+          <w:color w:val="9CDCFE"/>
+          <w:sz w:val="21"/>
+          <w:szCs w:val="21"/>
+          <w:lang w:val="en-US"/>
+        </w:rPr>
+        <w:t>valuesList</w:t>
+      </w:r>
+      <w:proofErr w:type="spellEnd"/>
+      <w:r>
+        <w:rPr>
+          <w:rFonts w:ascii="Consolas" w:hAnsi="Consolas"/>
+          <w:color w:val="D4D4D4"/>
+          <w:sz w:val="21"/>
+          <w:szCs w:val="21"/>
+          <w:lang w:val="en-US"/>
+        </w:rPr>
+        <w:t>);</w:t>
+      </w:r>
+    </w:p>
+    <w:p>
+      <w:pPr>
+        <w:shd w:val="clear" w:color="auto" w:fill="1E1E1E"/>
+        <w:spacing w:line="285" w:lineRule="atLeast"/>
+        <w:rPr>
+          <w:rFonts w:ascii="Consolas" w:hAnsi="Consolas"/>
+          <w:color w:val="D4D4D4"/>
+          <w:sz w:val="21"/>
+          <w:szCs w:val="21"/>
+          <w:lang w:val="en-US"/>
+        </w:rPr>
+      </w:pPr>
+    </w:p>
+    <w:p>
+      <w:pPr>
+        <w:shd w:val="clear" w:color="auto" w:fill="1E1E1E"/>
+        <w:spacing w:line="285" w:lineRule="atLeast"/>
+        <w:rPr>
+          <w:rFonts w:ascii="Consolas" w:hAnsi="Consolas"/>
+          <w:color w:val="D4D4D4"/>
+          <w:sz w:val="21"/>
+          <w:szCs w:val="21"/>
+          <w:lang w:val="en-US"/>
+        </w:rPr>
+      </w:pPr>
+      <w:r>
+        <w:rPr>
+          <w:rFonts w:ascii="Consolas" w:hAnsi="Consolas"/>
+          <w:color w:val="D4D4D4"/>
+          <w:sz w:val="21"/>
+          <w:szCs w:val="21"/>
+          <w:lang w:val="en-US"/>
+        </w:rPr>
+        <w:t>        </w:t>
+      </w:r>
+      <w:proofErr w:type="gramStart"/>
+      <w:r>
+        <w:rPr>
+          <w:rFonts w:ascii="Consolas" w:hAnsi="Consolas"/>
+          <w:color w:val="C586C0"/>
+          <w:sz w:val="21"/>
+          <w:szCs w:val="21"/>
+          <w:lang w:val="en-US"/>
+        </w:rPr>
+        <w:t>return</w:t>
+      </w:r>
+      <w:proofErr w:type="gramEnd"/>
+      <w:r>
+        <w:rPr>
+          <w:rFonts w:ascii="Consolas" w:hAnsi="Consolas"/>
+          <w:color w:val="D4D4D4"/>
+          <w:sz w:val="21"/>
+          <w:szCs w:val="21"/>
+          <w:lang w:val="en-US"/>
+        </w:rPr>
+        <w:t> </w:t>
+      </w:r>
+      <w:proofErr w:type="spellStart"/>
+      <w:r>
+        <w:rPr>
+          <w:rFonts w:ascii="Consolas" w:hAnsi="Consolas"/>
+          <w:color w:val="9CDCFE"/>
+          <w:sz w:val="21"/>
+          <w:szCs w:val="21"/>
+          <w:lang w:val="en-US"/>
+        </w:rPr>
+        <w:t>valueSet</w:t>
+      </w:r>
+      <w:r>
+        <w:rPr>
+          <w:rFonts w:ascii="Consolas" w:hAnsi="Consolas"/>
+          <w:color w:val="D4D4D4"/>
+          <w:sz w:val="21"/>
+          <w:szCs w:val="21"/>
+          <w:lang w:val="en-US"/>
+        </w:rPr>
+        <w:t>.</w:t>
+      </w:r>
+      <w:r>
+        <w:rPr>
+          <w:rFonts w:ascii="Consolas" w:hAnsi="Consolas"/>
+          <w:color w:val="DCDCAA"/>
+          <w:sz w:val="21"/>
+          <w:szCs w:val="21"/>
+          <w:lang w:val="en-US"/>
+        </w:rPr>
+        <w:t>toArray</w:t>
+      </w:r>
+      <w:proofErr w:type="spellEnd"/>
+      <w:r>
+        <w:rPr>
+          <w:rFonts w:ascii="Consolas" w:hAnsi="Consolas"/>
+          <w:color w:val="D4D4D4"/>
+          <w:sz w:val="21"/>
+          <w:szCs w:val="21"/>
+          <w:lang w:val="en-US"/>
+        </w:rPr>
+        <w:t>(</w:t>
+      </w:r>
+      <w:r>
+        <w:rPr>
+          <w:rFonts w:ascii="Consolas" w:hAnsi="Consolas"/>
+          <w:color w:val="C586C0"/>
+          <w:sz w:val="21"/>
+          <w:szCs w:val="21"/>
+          <w:lang w:val="en-US"/>
+        </w:rPr>
+        <w:t>new</w:t>
+      </w:r>
+      <w:r>
+        <w:rPr>
+          <w:rFonts w:ascii="Consolas" w:hAnsi="Consolas"/>
+          <w:color w:val="D4D4D4"/>
+          <w:sz w:val="21"/>
+          <w:szCs w:val="21"/>
+          <w:lang w:val="en-US"/>
+        </w:rPr>
+        <w:t> </w:t>
+      </w:r>
+      <w:r>
+        <w:rPr>
+          <w:rFonts w:ascii="Consolas" w:hAnsi="Consolas"/>
+          <w:color w:val="4EC9B0"/>
+          <w:sz w:val="21"/>
+          <w:szCs w:val="21"/>
+          <w:lang w:val="en-US"/>
+        </w:rPr>
+        <w:t>String</w:t>
+      </w:r>
+      <w:r>
+        <w:rPr>
+          <w:rFonts w:ascii="Consolas" w:hAnsi="Consolas"/>
+          <w:color w:val="D4D4D4"/>
+          <w:sz w:val="21"/>
+          <w:szCs w:val="21"/>
+          <w:lang w:val="en-US"/>
+        </w:rPr>
+        <w:t>[</w:t>
+      </w:r>
+      <w:r>
+        <w:rPr>
+          <w:rFonts w:ascii="Consolas" w:hAnsi="Consolas"/>
+          <w:color w:val="B5CEA8"/>
+          <w:sz w:val="21"/>
+          <w:szCs w:val="21"/>
+          <w:lang w:val="en-US"/>
+        </w:rPr>
+        <w:t>0</w:t>
+      </w:r>
+      <w:r>
+        <w:rPr>
+          <w:rFonts w:ascii="Consolas" w:hAnsi="Consolas"/>
+          <w:color w:val="D4D4D4"/>
+          <w:sz w:val="21"/>
+          <w:szCs w:val="21"/>
+          <w:lang w:val="en-US"/>
+        </w:rPr>
+        <w:t>]);</w:t>
+      </w:r>
+    </w:p>
+    <w:p>
+      <w:pPr>
+        <w:shd w:val="clear" w:color="auto" w:fill="1E1E1E"/>
+        <w:spacing w:line="285" w:lineRule="atLeast"/>
+        <w:rPr>
+          <w:rFonts w:ascii="Consolas" w:hAnsi="Consolas"/>
+          <w:color w:val="D4D4D4"/>
+          <w:sz w:val="21"/>
+          <w:szCs w:val="21"/>
+          <w:lang w:val="en-US"/>
+        </w:rPr>
+      </w:pPr>
+      <w:r>
+        <w:rPr>
+          <w:rFonts w:ascii="Consolas" w:hAnsi="Consolas"/>
+          <w:color w:val="D4D4D4"/>
+          <w:sz w:val="21"/>
+          <w:szCs w:val="21"/>
+          <w:lang w:val="en-US"/>
+        </w:rPr>
+        <w:t>    }</w:t>
+      </w:r>
+    </w:p>
+    <w:p>
+      <w:pPr>
+        <w:shd w:val="clear" w:color="auto" w:fill="1E1E1E"/>
+        <w:spacing w:line="285" w:lineRule="atLeast"/>
+        <w:rPr>
+          <w:rFonts w:ascii="Consolas" w:hAnsi="Consolas"/>
+          <w:color w:val="D4D4D4"/>
+          <w:sz w:val="21"/>
+          <w:szCs w:val="21"/>
+          <w:lang w:val="en-US"/>
+        </w:rPr>
+      </w:pPr>
+      <w:r>
+        <w:rPr>
+          <w:rFonts w:ascii="Consolas" w:hAnsi="Consolas"/>
+          <w:color w:val="D4D4D4"/>
+          <w:sz w:val="21"/>
+          <w:szCs w:val="21"/>
+          <w:lang w:val="en-US"/>
+        </w:rPr>
+        <w:t>}</w:t>
+      </w:r>
+    </w:p>
+    <w:p>
+      <w:pPr>
+        <w:shd w:val="clear" w:color="auto" w:fill="1E1E1E"/>
+        <w:spacing w:line="285" w:lineRule="atLeast"/>
+        <w:rPr>
+          <w:rFonts w:ascii="Consolas" w:hAnsi="Consolas"/>
+          <w:color w:val="D4D4D4"/>
+          <w:sz w:val="21"/>
+          <w:szCs w:val="21"/>
+          <w:lang w:val="en-US"/>
+        </w:rPr>
+      </w:pPr>
+    </w:p>
+    <w:p/>
+    <w:p>
+      <w:pPr>
+        <w:shd w:val="clear" w:color="auto" w:fill="1E1E1E"/>
+        <w:spacing w:line="285" w:lineRule="atLeast"/>
+        <w:rPr>
+          <w:rFonts w:ascii="Consolas" w:hAnsi="Consolas"/>
+          <w:color w:val="D4D4D4"/>
+          <w:sz w:val="21"/>
+          <w:szCs w:val="21"/>
+          <w:lang w:val="en-US"/>
+        </w:rPr>
+      </w:pPr>
+      <w:r>
+        <w:rPr>
+          <w:rFonts w:ascii="Consolas" w:hAnsi="Consolas"/>
+          <w:color w:val="D4D4D4"/>
+          <w:sz w:val="21"/>
+          <w:szCs w:val="21"/>
+          <w:lang w:val="en-US"/>
+        </w:rPr>
+        <w:t>        </w:t>
+      </w:r>
+      <w:proofErr w:type="spellStart"/>
+      <w:proofErr w:type="gramStart"/>
+      <w:r>
+        <w:rPr>
+          <w:rFonts w:ascii="Consolas" w:hAnsi="Consolas"/>
+          <w:color w:val="4EC9B0"/>
+          <w:sz w:val="21"/>
+          <w:szCs w:val="21"/>
+          <w:lang w:val="en-US"/>
+        </w:rPr>
+        <w:t>System</w:t>
+      </w:r>
+      <w:r>
+        <w:rPr>
+          <w:rFonts w:ascii="Consolas" w:hAnsi="Consolas"/>
+          <w:color w:val="D4D4D4"/>
+          <w:sz w:val="21"/>
+          <w:szCs w:val="21"/>
+          <w:lang w:val="en-US"/>
+        </w:rPr>
+        <w:t>.</w:t>
+      </w:r>
+      <w:r>
+        <w:rPr>
+          <w:rFonts w:ascii="Consolas" w:hAnsi="Consolas"/>
+          <w:color w:val="4FC1FF"/>
+          <w:sz w:val="21"/>
+          <w:szCs w:val="21"/>
+          <w:lang w:val="en-US"/>
+        </w:rPr>
+        <w:t>out</w:t>
+      </w:r>
+      <w:r>
+        <w:rPr>
+          <w:rFonts w:ascii="Consolas" w:hAnsi="Consolas"/>
+          <w:color w:val="D4D4D4"/>
+          <w:sz w:val="21"/>
+          <w:szCs w:val="21"/>
+          <w:lang w:val="en-US"/>
+        </w:rPr>
+        <w:t>.</w:t>
+      </w:r>
+      <w:r>
+        <w:rPr>
+          <w:rFonts w:ascii="Consolas" w:hAnsi="Consolas"/>
+          <w:color w:val="DCDCAA"/>
+          <w:sz w:val="21"/>
+          <w:szCs w:val="21"/>
+          <w:lang w:val="en-US"/>
+        </w:rPr>
+        <w:t>println</w:t>
+      </w:r>
+      <w:proofErr w:type="spellEnd"/>
+      <w:r>
+        <w:rPr>
+          <w:rFonts w:ascii="Consolas" w:hAnsi="Consolas"/>
+          <w:color w:val="D4D4D4"/>
+          <w:sz w:val="21"/>
+          <w:szCs w:val="21"/>
+          <w:lang w:val="en-US"/>
+        </w:rPr>
+        <w:t>(</w:t>
+      </w:r>
+      <w:proofErr w:type="gramEnd"/>
+      <w:r>
+        <w:rPr>
+          <w:rFonts w:ascii="Consolas" w:hAnsi="Consolas"/>
+          <w:color w:val="CE9178"/>
+          <w:sz w:val="21"/>
+          <w:szCs w:val="21"/>
+          <w:lang w:val="en-US"/>
+        </w:rPr>
+        <w:t>"</w:t>
+      </w:r>
+      <w:r>
+        <w:rPr>
+          <w:rFonts w:ascii="Consolas" w:hAnsi="Consolas"/>
+          <w:color w:val="D7BA7D"/>
+          <w:sz w:val="21"/>
+          <w:szCs w:val="21"/>
+          <w:lang w:val="en-US"/>
+        </w:rPr>
+        <w:t>\n</w:t>
+      </w:r>
+      <w:r>
+        <w:rPr>
+          <w:rFonts w:ascii="Consolas" w:hAnsi="Consolas"/>
+          <w:color w:val="CE9178"/>
+          <w:sz w:val="21"/>
+          <w:szCs w:val="21"/>
+          <w:lang w:val="en-US"/>
+        </w:rPr>
+        <w:t>--- Part 2: Question 1-3"</w:t>
+      </w:r>
+      <w:r>
+        <w:rPr>
+          <w:rFonts w:ascii="Consolas" w:hAnsi="Consolas"/>
+          <w:color w:val="D4D4D4"/>
+          <w:sz w:val="21"/>
+          <w:szCs w:val="21"/>
+          <w:lang w:val="en-US"/>
+        </w:rPr>
+        <w:t>);</w:t>
+      </w:r>
+    </w:p>
+    <w:p>
+      <w:pPr>
+        <w:shd w:val="clear" w:color="auto" w:fill="1E1E1E"/>
+        <w:spacing w:line="285" w:lineRule="atLeast"/>
+        <w:rPr>
+          <w:rFonts w:ascii="Consolas" w:hAnsi="Consolas"/>
+          <w:color w:val="D4D4D4"/>
+          <w:sz w:val="21"/>
+          <w:szCs w:val="21"/>
+          <w:lang w:val="en-US"/>
+        </w:rPr>
+      </w:pPr>
+      <w:r>
+        <w:rPr>
+          <w:rFonts w:ascii="Consolas" w:hAnsi="Consolas"/>
+          <w:color w:val="D4D4D4"/>
+          <w:sz w:val="21"/>
+          <w:szCs w:val="21"/>
+          <w:lang w:val="en-US"/>
+        </w:rPr>
+        <w:t>        </w:t>
+      </w:r>
+      <w:proofErr w:type="gramStart"/>
+      <w:r>
+        <w:rPr>
+          <w:rFonts w:ascii="Consolas" w:hAnsi="Consolas"/>
+          <w:color w:val="4EC9B0"/>
+          <w:sz w:val="21"/>
+          <w:szCs w:val="21"/>
+          <w:lang w:val="en-US"/>
+        </w:rPr>
+        <w:t>String</w:t>
+      </w:r>
+      <w:r>
+        <w:rPr>
+          <w:rFonts w:ascii="Consolas" w:hAnsi="Consolas"/>
+          <w:color w:val="D4D4D4"/>
+          <w:sz w:val="21"/>
+          <w:szCs w:val="21"/>
+          <w:lang w:val="en-US"/>
+        </w:rPr>
+        <w:t>[</w:t>
+      </w:r>
+      <w:proofErr w:type="gramEnd"/>
+      <w:r>
+        <w:rPr>
+          <w:rFonts w:ascii="Consolas" w:hAnsi="Consolas"/>
+          <w:color w:val="D4D4D4"/>
+          <w:sz w:val="21"/>
+          <w:szCs w:val="21"/>
+          <w:lang w:val="en-US"/>
+        </w:rPr>
+        <w:t>] </w:t>
+      </w:r>
+      <w:r>
+        <w:rPr>
+          <w:rFonts w:ascii="Consolas" w:hAnsi="Consolas"/>
+          <w:color w:val="9CDCFE"/>
+          <w:sz w:val="21"/>
+          <w:szCs w:val="21"/>
+          <w:lang w:val="en-US"/>
+        </w:rPr>
+        <w:t>carriers</w:t>
+      </w:r>
+      <w:r>
+        <w:rPr>
+          <w:rFonts w:ascii="Consolas" w:hAnsi="Consolas"/>
+          <w:color w:val="D4D4D4"/>
+          <w:sz w:val="21"/>
+          <w:szCs w:val="21"/>
+          <w:lang w:val="en-US"/>
+        </w:rPr>
+        <w:t> = {</w:t>
+      </w:r>
+      <w:r>
+        <w:rPr>
+          <w:rFonts w:ascii="Consolas" w:hAnsi="Consolas"/>
+          <w:color w:val="CE9178"/>
+          <w:sz w:val="21"/>
+          <w:szCs w:val="21"/>
+          <w:lang w:val="en-US"/>
+        </w:rPr>
+        <w:t>"UA"</w:t>
+      </w:r>
+      <w:r>
+        <w:rPr>
+          <w:rFonts w:ascii="Consolas" w:hAnsi="Consolas"/>
+          <w:color w:val="D4D4D4"/>
+          <w:sz w:val="21"/>
+          <w:szCs w:val="21"/>
+          <w:lang w:val="en-US"/>
+        </w:rPr>
+        <w:t>, </w:t>
+      </w:r>
+      <w:r>
+        <w:rPr>
+          <w:rFonts w:ascii="Consolas" w:hAnsi="Consolas"/>
+          <w:color w:val="CE9178"/>
+          <w:sz w:val="21"/>
+          <w:szCs w:val="21"/>
+          <w:lang w:val="en-US"/>
+        </w:rPr>
+        <w:t>"HA"</w:t>
+      </w:r>
+      <w:r>
+        <w:rPr>
+          <w:rFonts w:ascii="Consolas" w:hAnsi="Consolas"/>
+          <w:color w:val="D4D4D4"/>
+          <w:sz w:val="21"/>
+          <w:szCs w:val="21"/>
+          <w:lang w:val="en-US"/>
+        </w:rPr>
+        <w:t>, </w:t>
+      </w:r>
+      <w:r>
+        <w:rPr>
+          <w:rFonts w:ascii="Consolas" w:hAnsi="Consolas"/>
+          <w:color w:val="CE9178"/>
+          <w:sz w:val="21"/>
+          <w:szCs w:val="21"/>
+          <w:lang w:val="en-US"/>
+        </w:rPr>
+        <w:t>"B6"</w:t>
+      </w:r>
+      <w:r>
+        <w:rPr>
+          <w:rFonts w:ascii="Consolas" w:hAnsi="Consolas"/>
+          <w:color w:val="D4D4D4"/>
+          <w:sz w:val="21"/>
+          <w:szCs w:val="21"/>
+          <w:lang w:val="en-US"/>
+        </w:rPr>
+        <w:t>};</w:t>
+      </w:r>
+    </w:p>
+    <w:p>
+      <w:pPr>
+        <w:shd w:val="clear" w:color="auto" w:fill="1E1E1E"/>
+        <w:spacing w:line="285" w:lineRule="atLeast"/>
+        <w:rPr>
+          <w:rFonts w:ascii="Consolas" w:hAnsi="Consolas"/>
+          <w:color w:val="D4D4D4"/>
+          <w:sz w:val="21"/>
+          <w:szCs w:val="21"/>
+          <w:lang w:val="en-US"/>
+        </w:rPr>
+      </w:pPr>
+      <w:r>
+        <w:rPr>
+          <w:rFonts w:ascii="Consolas" w:hAnsi="Consolas"/>
+          <w:color w:val="D4D4D4"/>
+          <w:sz w:val="21"/>
+          <w:szCs w:val="21"/>
+          <w:lang w:val="en-US"/>
+        </w:rPr>
+        <w:t>        </w:t>
+      </w:r>
+      <w:proofErr w:type="gramStart"/>
+      <w:r>
+        <w:rPr>
+          <w:rFonts w:ascii="Consolas" w:hAnsi="Consolas"/>
+          <w:color w:val="C586C0"/>
+          <w:sz w:val="21"/>
+          <w:szCs w:val="21"/>
+          <w:lang w:val="en-US"/>
+        </w:rPr>
+        <w:t>for</w:t>
+      </w:r>
+      <w:proofErr w:type="gramEnd"/>
+      <w:r>
+        <w:rPr>
+          <w:rFonts w:ascii="Consolas" w:hAnsi="Consolas"/>
+          <w:color w:val="D4D4D4"/>
+          <w:sz w:val="21"/>
+          <w:szCs w:val="21"/>
+          <w:lang w:val="en-US"/>
+        </w:rPr>
+        <w:t> (</w:t>
+      </w:r>
+      <w:r>
+        <w:rPr>
+          <w:rFonts w:ascii="Consolas" w:hAnsi="Consolas"/>
+          <w:color w:val="4EC9B0"/>
+          <w:sz w:val="21"/>
+          <w:szCs w:val="21"/>
+          <w:lang w:val="en-US"/>
+        </w:rPr>
+        <w:t>String</w:t>
+      </w:r>
+      <w:r>
+        <w:rPr>
+          <w:rFonts w:ascii="Consolas" w:hAnsi="Consolas"/>
+          <w:color w:val="D4D4D4"/>
+          <w:sz w:val="21"/>
+          <w:szCs w:val="21"/>
+          <w:lang w:val="en-US"/>
+        </w:rPr>
+        <w:t> </w:t>
+      </w:r>
+      <w:r>
+        <w:rPr>
+          <w:rFonts w:ascii="Consolas" w:hAnsi="Consolas"/>
+          <w:color w:val="9CDCFE"/>
+          <w:sz w:val="21"/>
+          <w:szCs w:val="21"/>
+          <w:lang w:val="en-US"/>
+        </w:rPr>
+        <w:t>carrier</w:t>
+      </w:r>
+      <w:r>
+        <w:rPr>
+          <w:rFonts w:ascii="Consolas" w:hAnsi="Consolas"/>
+          <w:color w:val="D4D4D4"/>
+          <w:sz w:val="21"/>
+          <w:szCs w:val="21"/>
+          <w:lang w:val="en-US"/>
+        </w:rPr>
+        <w:t> </w:t>
+      </w:r>
+      <w:r>
+        <w:rPr>
+          <w:rFonts w:ascii="Consolas" w:hAnsi="Consolas"/>
+          <w:color w:val="C586C0"/>
+          <w:sz w:val="21"/>
+          <w:szCs w:val="21"/>
+          <w:lang w:val="en-US"/>
+        </w:rPr>
+        <w:t>:</w:t>
+      </w:r>
+      <w:r>
+        <w:rPr>
+          <w:rFonts w:ascii="Consolas" w:hAnsi="Consolas"/>
+          <w:color w:val="D4D4D4"/>
+          <w:sz w:val="21"/>
+          <w:szCs w:val="21"/>
+          <w:lang w:val="en-US"/>
+        </w:rPr>
+        <w:t> </w:t>
+      </w:r>
+      <w:r>
+        <w:rPr>
+          <w:rFonts w:ascii="Consolas" w:hAnsi="Consolas"/>
+          <w:color w:val="9CDCFE"/>
+          <w:sz w:val="21"/>
+          <w:szCs w:val="21"/>
+          <w:lang w:val="en-US"/>
+        </w:rPr>
+        <w:t>carriers</w:t>
+      </w:r>
+      <w:r>
+        <w:rPr>
+          <w:rFonts w:ascii="Consolas" w:hAnsi="Consolas"/>
+          <w:color w:val="D4D4D4"/>
+          <w:sz w:val="21"/>
+          <w:szCs w:val="21"/>
+          <w:lang w:val="en-US"/>
+        </w:rPr>
+        <w:t>) {</w:t>
+      </w:r>
+    </w:p>
+    <w:p>
+      <w:pPr>
+        <w:shd w:val="clear" w:color="auto" w:fill="1E1E1E"/>
+        <w:spacing w:line="285" w:lineRule="atLeast"/>
+        <w:rPr>
+          <w:rFonts w:ascii="Consolas" w:hAnsi="Consolas"/>
+          <w:color w:val="D4D4D4"/>
+          <w:sz w:val="21"/>
+          <w:szCs w:val="21"/>
+          <w:lang w:val="en-US"/>
+        </w:rPr>
+      </w:pPr>
+      <w:r>
+        <w:rPr>
+          <w:rFonts w:ascii="Consolas" w:hAnsi="Consolas"/>
+          <w:color w:val="D4D4D4"/>
+          <w:sz w:val="21"/>
+          <w:szCs w:val="21"/>
+          <w:lang w:val="en-US"/>
+        </w:rPr>
+        <w:t>            </w:t>
+      </w:r>
+      <w:r>
+        <w:rPr>
+          <w:rFonts w:ascii="Consolas" w:hAnsi="Consolas"/>
+          <w:color w:val="6A9955"/>
+          <w:sz w:val="21"/>
+          <w:szCs w:val="21"/>
+          <w:lang w:val="en-US"/>
+        </w:rPr>
+        <w:t>// get the flights operated by the carrier</w:t>
+      </w:r>
+    </w:p>
+    <w:p>
+      <w:pPr>
+        <w:shd w:val="clear" w:color="auto" w:fill="1E1E1E"/>
+        <w:spacing w:line="285" w:lineRule="atLeast"/>
+        <w:rPr>
+          <w:rFonts w:ascii="Consolas" w:hAnsi="Consolas"/>
+          <w:color w:val="D4D4D4"/>
+          <w:sz w:val="21"/>
+          <w:szCs w:val="21"/>
+          <w:lang w:val="en-US"/>
+        </w:rPr>
+      </w:pPr>
+      <w:r>
+        <w:rPr>
+          <w:rFonts w:ascii="Consolas" w:hAnsi="Consolas"/>
+          <w:color w:val="D4D4D4"/>
+          <w:sz w:val="21"/>
+          <w:szCs w:val="21"/>
+          <w:lang w:val="en-US"/>
+        </w:rPr>
+        <w:t>            </w:t>
+      </w:r>
+      <w:r>
+        <w:rPr>
+          <w:rFonts w:ascii="Consolas" w:hAnsi="Consolas"/>
+          <w:color w:val="4EC9B0"/>
+          <w:sz w:val="21"/>
+          <w:szCs w:val="21"/>
+          <w:lang w:val="en-US"/>
+        </w:rPr>
+        <w:t>Table</w:t>
+      </w:r>
+      <w:r>
+        <w:rPr>
+          <w:rFonts w:ascii="Consolas" w:hAnsi="Consolas"/>
+          <w:color w:val="D4D4D4"/>
+          <w:sz w:val="21"/>
+          <w:szCs w:val="21"/>
+          <w:lang w:val="en-US"/>
+        </w:rPr>
+        <w:t> </w:t>
+      </w:r>
+      <w:r>
+        <w:rPr>
+          <w:rFonts w:ascii="Consolas" w:hAnsi="Consolas"/>
+          <w:color w:val="9CDCFE"/>
+          <w:sz w:val="21"/>
+          <w:szCs w:val="21"/>
+          <w:lang w:val="en-US"/>
+        </w:rPr>
+        <w:t>carrierTable</w:t>
+      </w:r>
+      <w:r>
+        <w:rPr>
+          <w:rFonts w:ascii="Consolas" w:hAnsi="Consolas"/>
+          <w:color w:val="D4D4D4"/>
+          <w:sz w:val="21"/>
+          <w:szCs w:val="21"/>
+          <w:lang w:val="en-US"/>
+        </w:rPr>
+        <w:t> = </w:t>
+      </w:r>
+      <w:r>
+        <w:rPr>
+          <w:rFonts w:ascii="Consolas" w:hAnsi="Consolas"/>
+          <w:color w:val="C586C0"/>
+          <w:sz w:val="21"/>
+          <w:szCs w:val="21"/>
+          <w:lang w:val="en-US"/>
+        </w:rPr>
+        <w:t>new</w:t>
+      </w:r>
+      <w:r>
+        <w:rPr>
+          <w:rFonts w:ascii="Consolas" w:hAnsi="Consolas"/>
+          <w:color w:val="D4D4D4"/>
+          <w:sz w:val="21"/>
+          <w:szCs w:val="21"/>
+          <w:lang w:val="en-US"/>
+        </w:rPr>
+        <w:t> </w:t>
+      </w:r>
+      <w:proofErr w:type="gramStart"/>
+      <w:r>
+        <w:rPr>
+          <w:rFonts w:ascii="Consolas" w:hAnsi="Consolas"/>
+          <w:color w:val="DCDCAA"/>
+          <w:sz w:val="21"/>
+          <w:szCs w:val="21"/>
+          <w:lang w:val="en-US"/>
+        </w:rPr>
+        <w:t>Table</w:t>
+      </w:r>
+      <w:r>
+        <w:rPr>
+          <w:rFonts w:ascii="Consolas" w:hAnsi="Consolas"/>
+          <w:color w:val="D4D4D4"/>
+          <w:sz w:val="21"/>
+          <w:szCs w:val="21"/>
+          <w:lang w:val="en-US"/>
+        </w:rPr>
+        <w:t>(</w:t>
+      </w:r>
+      <w:proofErr w:type="gramEnd"/>
+      <w:r>
+        <w:rPr>
+          <w:rFonts w:ascii="Consolas" w:hAnsi="Consolas"/>
+          <w:color w:val="9CDCFE"/>
+          <w:sz w:val="21"/>
+          <w:szCs w:val="21"/>
+          <w:lang w:val="en-US"/>
+        </w:rPr>
+        <w:t>flights</w:t>
+      </w:r>
+      <w:r>
+        <w:rPr>
+          <w:rFonts w:ascii="Consolas" w:hAnsi="Consolas"/>
+          <w:color w:val="D4D4D4"/>
+          <w:sz w:val="21"/>
+          <w:szCs w:val="21"/>
+          <w:lang w:val="en-US"/>
+        </w:rPr>
+        <w:t>.</w:t>
+      </w:r>
+      <w:r>
+        <w:rPr>
+          <w:rFonts w:ascii="Consolas" w:hAnsi="Consolas"/>
+          <w:color w:val="DCDCAA"/>
+          <w:sz w:val="21"/>
+          <w:szCs w:val="21"/>
+          <w:lang w:val="en-US"/>
+        </w:rPr>
+        <w:t>findRows</w:t>
+      </w:r>
+      <w:r>
+        <w:rPr>
+          <w:rFonts w:ascii="Consolas" w:hAnsi="Consolas"/>
+          <w:color w:val="D4D4D4"/>
+          <w:sz w:val="21"/>
+          <w:szCs w:val="21"/>
+          <w:lang w:val="en-US"/>
+        </w:rPr>
+        <w:t>(</w:t>
+      </w:r>
+      <w:r>
+        <w:rPr>
+          <w:rFonts w:ascii="Consolas" w:hAnsi="Consolas"/>
+          <w:color w:val="9CDCFE"/>
+          <w:sz w:val="21"/>
+          <w:szCs w:val="21"/>
+          <w:lang w:val="en-US"/>
+        </w:rPr>
+        <w:t>carrier</w:t>
+      </w:r>
+      <w:r>
+        <w:rPr>
+          <w:rFonts w:ascii="Consolas" w:hAnsi="Consolas"/>
+          <w:color w:val="D4D4D4"/>
+          <w:sz w:val="21"/>
+          <w:szCs w:val="21"/>
+          <w:lang w:val="en-US"/>
+        </w:rPr>
+        <w:t>, </w:t>
+      </w:r>
+      <w:r>
+        <w:rPr>
+          <w:rFonts w:ascii="Consolas" w:hAnsi="Consolas"/>
+          <w:color w:val="CE9178"/>
+          <w:sz w:val="21"/>
+          <w:szCs w:val="21"/>
+          <w:lang w:val="en-US"/>
+        </w:rPr>
+        <w:t>"carrier"</w:t>
+      </w:r>
+      <w:r>
+        <w:rPr>
+          <w:rFonts w:ascii="Consolas" w:hAnsi="Consolas"/>
+          <w:color w:val="D4D4D4"/>
+          <w:sz w:val="21"/>
+          <w:szCs w:val="21"/>
+          <w:lang w:val="en-US"/>
+        </w:rPr>
+        <w:t>));</w:t>
+      </w:r>
+    </w:p>
+    <w:p>
+      <w:pPr>
+        <w:shd w:val="clear" w:color="auto" w:fill="1E1E1E"/>
+        <w:spacing w:line="285" w:lineRule="atLeast"/>
+        <w:rPr>
+          <w:rFonts w:ascii="Consolas" w:hAnsi="Consolas"/>
+          <w:color w:val="D4D4D4"/>
+          <w:sz w:val="21"/>
+          <w:szCs w:val="21"/>
+          <w:lang w:val="en-US"/>
+        </w:rPr>
+      </w:pPr>
+    </w:p>
+    <w:p>
+      <w:pPr>
+        <w:shd w:val="clear" w:color="auto" w:fill="1E1E1E"/>
+        <w:spacing w:line="285" w:lineRule="atLeast"/>
+        <w:rPr>
+          <w:rFonts w:ascii="Consolas" w:hAnsi="Consolas"/>
+          <w:color w:val="D4D4D4"/>
+          <w:sz w:val="21"/>
+          <w:szCs w:val="21"/>
+          <w:lang w:val="en-US"/>
+        </w:rPr>
+      </w:pPr>
+      <w:r>
+        <w:rPr>
+          <w:rFonts w:ascii="Consolas" w:hAnsi="Consolas"/>
+          <w:color w:val="D4D4D4"/>
+          <w:sz w:val="21"/>
+          <w:szCs w:val="21"/>
+          <w:lang w:val="en-US"/>
+        </w:rPr>
+        <w:t>            </w:t>
+      </w:r>
+      <w:proofErr w:type="spellStart"/>
+      <w:proofErr w:type="gramStart"/>
+      <w:r>
+        <w:rPr>
+          <w:rFonts w:ascii="Consolas" w:hAnsi="Consolas"/>
+          <w:color w:val="4EC9B0"/>
+          <w:sz w:val="21"/>
+          <w:szCs w:val="21"/>
+          <w:lang w:val="en-US"/>
+        </w:rPr>
+        <w:t>System</w:t>
+      </w:r>
+      <w:r>
+        <w:rPr>
+          <w:rFonts w:ascii="Consolas" w:hAnsi="Consolas"/>
+          <w:color w:val="D4D4D4"/>
+          <w:sz w:val="21"/>
+          <w:szCs w:val="21"/>
+          <w:lang w:val="en-US"/>
+        </w:rPr>
+        <w:t>.</w:t>
+      </w:r>
+      <w:r>
+        <w:rPr>
+          <w:rFonts w:ascii="Consolas" w:hAnsi="Consolas"/>
+          <w:color w:val="4FC1FF"/>
+          <w:sz w:val="21"/>
+          <w:szCs w:val="21"/>
+          <w:lang w:val="en-US"/>
+        </w:rPr>
+        <w:t>out</w:t>
+      </w:r>
+      <w:r>
+        <w:rPr>
+          <w:rFonts w:ascii="Consolas" w:hAnsi="Consolas"/>
+          <w:color w:val="D4D4D4"/>
+          <w:sz w:val="21"/>
+          <w:szCs w:val="21"/>
+          <w:lang w:val="en-US"/>
+        </w:rPr>
+        <w:t>.</w:t>
+      </w:r>
+      <w:r>
+        <w:rPr>
+          <w:rFonts w:ascii="Consolas" w:hAnsi="Consolas"/>
+          <w:color w:val="DCDCAA"/>
+          <w:sz w:val="21"/>
+          <w:szCs w:val="21"/>
+          <w:lang w:val="en-US"/>
+        </w:rPr>
+        <w:t>println</w:t>
+      </w:r>
+      <w:proofErr w:type="spellEnd"/>
+      <w:r>
+        <w:rPr>
+          <w:rFonts w:ascii="Consolas" w:hAnsi="Consolas"/>
+          <w:color w:val="D4D4D4"/>
+          <w:sz w:val="21"/>
+          <w:szCs w:val="21"/>
+          <w:lang w:val="en-US"/>
+        </w:rPr>
+        <w:t>(</w:t>
+      </w:r>
+      <w:proofErr w:type="spellStart"/>
+      <w:proofErr w:type="gramEnd"/>
+      <w:r>
+        <w:rPr>
+          <w:rFonts w:ascii="Consolas" w:hAnsi="Consolas"/>
+          <w:color w:val="4EC9B0"/>
+          <w:sz w:val="21"/>
+          <w:szCs w:val="21"/>
+          <w:lang w:val="en-US"/>
+        </w:rPr>
+        <w:t>String</w:t>
+      </w:r>
+      <w:r>
+        <w:rPr>
+          <w:rFonts w:ascii="Consolas" w:hAnsi="Consolas"/>
+          <w:color w:val="D4D4D4"/>
+          <w:sz w:val="21"/>
+          <w:szCs w:val="21"/>
+          <w:lang w:val="en-US"/>
+        </w:rPr>
+        <w:t>.</w:t>
+      </w:r>
+      <w:r>
+        <w:rPr>
+          <w:rFonts w:ascii="Consolas" w:hAnsi="Consolas"/>
+          <w:color w:val="DCDCAA"/>
+          <w:sz w:val="21"/>
+          <w:szCs w:val="21"/>
+          <w:lang w:val="en-US"/>
+        </w:rPr>
+        <w:t>format</w:t>
+      </w:r>
+      <w:proofErr w:type="spellEnd"/>
+      <w:r>
+        <w:rPr>
+          <w:rFonts w:ascii="Consolas" w:hAnsi="Consolas"/>
+          <w:color w:val="D4D4D4"/>
+          <w:sz w:val="21"/>
+          <w:szCs w:val="21"/>
+          <w:lang w:val="en-US"/>
+        </w:rPr>
+        <w:t>(</w:t>
+      </w:r>
+    </w:p>
+    <w:p>
+      <w:pPr>
+        <w:shd w:val="clear" w:color="auto" w:fill="1E1E1E"/>
+        <w:spacing w:line="285" w:lineRule="atLeast"/>
+        <w:rPr>
+          <w:rFonts w:ascii="Consolas" w:hAnsi="Consolas"/>
+          <w:color w:val="D4D4D4"/>
+          <w:sz w:val="21"/>
+          <w:szCs w:val="21"/>
+          <w:lang w:val="en-US"/>
+        </w:rPr>
+      </w:pPr>
+      <w:r>
+        <w:rPr>
+          <w:rFonts w:ascii="Consolas" w:hAnsi="Consolas"/>
+          <w:color w:val="D4D4D4"/>
+          <w:sz w:val="21"/>
+          <w:szCs w:val="21"/>
+          <w:lang w:val="en-US"/>
+        </w:rPr>
+        <w:t>                </w:t>
+      </w:r>
+      <w:r>
+        <w:rPr>
+          <w:rFonts w:ascii="Consolas" w:hAnsi="Consolas"/>
+          <w:color w:val="CE9178"/>
+          <w:sz w:val="21"/>
+          <w:szCs w:val="21"/>
+          <w:lang w:val="en-US"/>
+        </w:rPr>
+        <w:t>"Unique </w:t>
+      </w:r>
+      <w:proofErr w:type="spellStart"/>
+      <w:r>
+        <w:rPr>
+          <w:rFonts w:ascii="Consolas" w:hAnsi="Consolas"/>
+          <w:color w:val="CE9178"/>
+          <w:sz w:val="21"/>
+          <w:szCs w:val="21"/>
+          <w:lang w:val="en-US"/>
+        </w:rPr>
+        <w:t>Tailnums</w:t>
+      </w:r>
+      <w:proofErr w:type="spellEnd"/>
+      <w:r>
+        <w:rPr>
+          <w:rFonts w:ascii="Consolas" w:hAnsi="Consolas"/>
+          <w:color w:val="CE9178"/>
+          <w:sz w:val="21"/>
+          <w:szCs w:val="21"/>
+          <w:lang w:val="en-US"/>
+        </w:rPr>
+        <w:t> for %s: %s"</w:t>
+      </w:r>
+      <w:r>
+        <w:rPr>
+          <w:rFonts w:ascii="Consolas" w:hAnsi="Consolas"/>
+          <w:color w:val="D4D4D4"/>
+          <w:sz w:val="21"/>
+          <w:szCs w:val="21"/>
+          <w:lang w:val="en-US"/>
+        </w:rPr>
+        <w:t>,</w:t>
+      </w:r>
+    </w:p>
+    <w:p>
+      <w:pPr>
+        <w:shd w:val="clear" w:color="auto" w:fill="1E1E1E"/>
+        <w:spacing w:line="285" w:lineRule="atLeast"/>
+        <w:rPr>
+          <w:rFonts w:ascii="Consolas" w:hAnsi="Consolas"/>
+          <w:color w:val="D4D4D4"/>
+          <w:sz w:val="21"/>
+          <w:szCs w:val="21"/>
+          <w:lang w:val="en-US"/>
+        </w:rPr>
+      </w:pPr>
+      <w:r>
+        <w:rPr>
+          <w:rFonts w:ascii="Consolas" w:hAnsi="Consolas"/>
+          <w:color w:val="D4D4D4"/>
+          <w:sz w:val="21"/>
+          <w:szCs w:val="21"/>
+          <w:lang w:val="en-US"/>
+        </w:rPr>
+        <w:t>                </w:t>
+      </w:r>
+      <w:proofErr w:type="gramStart"/>
+      <w:r>
+        <w:rPr>
+          <w:rFonts w:ascii="Consolas" w:hAnsi="Consolas"/>
+          <w:color w:val="9CDCFE"/>
+          <w:sz w:val="21"/>
+          <w:szCs w:val="21"/>
+          <w:lang w:val="en-US"/>
+        </w:rPr>
+        <w:t>carrier</w:t>
+      </w:r>
+      <w:proofErr w:type="gramEnd"/>
+      <w:r>
+        <w:rPr>
+          <w:rFonts w:ascii="Consolas" w:hAnsi="Consolas"/>
+          <w:color w:val="D4D4D4"/>
+          <w:sz w:val="21"/>
+          <w:szCs w:val="21"/>
+          <w:lang w:val="en-US"/>
+        </w:rPr>
+        <w:t>,</w:t>
+      </w:r>
+    </w:p>
+    <w:p>
+      <w:pPr>
+        <w:shd w:val="clear" w:color="auto" w:fill="1E1E1E"/>
+        <w:spacing w:line="285" w:lineRule="atLeast"/>
+        <w:rPr>
+          <w:rFonts w:ascii="Consolas" w:hAnsi="Consolas"/>
+          <w:color w:val="D4D4D4"/>
+          <w:sz w:val="21"/>
+          <w:szCs w:val="21"/>
+          <w:lang w:val="en-US"/>
+        </w:rPr>
+      </w:pPr>
+      <w:r>
+        <w:rPr>
+          <w:rFonts w:ascii="Consolas" w:hAnsi="Consolas"/>
+          <w:color w:val="D4D4D4"/>
+          <w:sz w:val="21"/>
+          <w:szCs w:val="21"/>
+          <w:lang w:val="en-US"/>
+        </w:rPr>
+        <w:t>                </w:t>
+      </w:r>
+      <w:proofErr w:type="spellStart"/>
+      <w:proofErr w:type="gramStart"/>
+      <w:r>
+        <w:rPr>
+          <w:rFonts w:ascii="Consolas" w:hAnsi="Consolas"/>
+          <w:color w:val="9CDCFE"/>
+          <w:sz w:val="21"/>
+          <w:szCs w:val="21"/>
+          <w:lang w:val="en-US"/>
+        </w:rPr>
+        <w:t>carrierTable</w:t>
+      </w:r>
+      <w:r>
+        <w:rPr>
+          <w:rFonts w:ascii="Consolas" w:hAnsi="Consolas"/>
+          <w:color w:val="D4D4D4"/>
+          <w:sz w:val="21"/>
+          <w:szCs w:val="21"/>
+          <w:lang w:val="en-US"/>
+        </w:rPr>
+        <w:t>.</w:t>
+      </w:r>
+      <w:r>
+        <w:rPr>
+          <w:rFonts w:ascii="Consolas" w:hAnsi="Consolas"/>
+          <w:color w:val="DCDCAA"/>
+          <w:sz w:val="21"/>
+          <w:szCs w:val="21"/>
+          <w:lang w:val="en-US"/>
+        </w:rPr>
+        <w:t>getUnique</w:t>
+      </w:r>
+      <w:proofErr w:type="spellEnd"/>
+      <w:r>
+        <w:rPr>
+          <w:rFonts w:ascii="Consolas" w:hAnsi="Consolas"/>
+          <w:color w:val="D4D4D4"/>
+          <w:sz w:val="21"/>
+          <w:szCs w:val="21"/>
+          <w:lang w:val="en-US"/>
+        </w:rPr>
+        <w:t>(</w:t>
+      </w:r>
+      <w:proofErr w:type="gramEnd"/>
+      <w:r>
+        <w:rPr>
+          <w:rFonts w:ascii="Consolas" w:hAnsi="Consolas"/>
+          <w:color w:val="CE9178"/>
+          <w:sz w:val="21"/>
+          <w:szCs w:val="21"/>
+          <w:lang w:val="en-US"/>
+        </w:rPr>
+        <w:t>"</w:t>
+      </w:r>
+      <w:proofErr w:type="spellStart"/>
+      <w:r>
+        <w:rPr>
+          <w:rFonts w:ascii="Consolas" w:hAnsi="Consolas"/>
+          <w:color w:val="CE9178"/>
+          <w:sz w:val="21"/>
+          <w:szCs w:val="21"/>
+          <w:lang w:val="en-US"/>
+        </w:rPr>
+        <w:t>tailnum</w:t>
+      </w:r>
+      <w:proofErr w:type="spellEnd"/>
+      <w:r>
+        <w:rPr>
+          <w:rFonts w:ascii="Consolas" w:hAnsi="Consolas"/>
+          <w:color w:val="CE9178"/>
+          <w:sz w:val="21"/>
+          <w:szCs w:val="21"/>
+          <w:lang w:val="en-US"/>
+        </w:rPr>
+        <w:t>"</w:t>
+      </w:r>
+      <w:r>
+        <w:rPr>
+          <w:rFonts w:ascii="Consolas" w:hAnsi="Consolas"/>
+          <w:color w:val="D4D4D4"/>
+          <w:sz w:val="21"/>
+          <w:szCs w:val="21"/>
+          <w:lang w:val="en-US"/>
+        </w:rPr>
+        <w:t>).</w:t>
+      </w:r>
+      <w:r>
+        <w:rPr>
+          <w:rFonts w:ascii="Consolas" w:hAnsi="Consolas"/>
+          <w:color w:val="4FC1FF"/>
+          <w:sz w:val="21"/>
+          <w:szCs w:val="21"/>
+          <w:lang w:val="en-US"/>
+        </w:rPr>
+        <w:t>length</w:t>
+      </w:r>
+      <w:r>
+        <w:rPr>
+          <w:rFonts w:ascii="Consolas" w:hAnsi="Consolas"/>
+          <w:color w:val="D4D4D4"/>
+          <w:sz w:val="21"/>
+          <w:szCs w:val="21"/>
+          <w:lang w:val="en-US"/>
+        </w:rPr>
+        <w:t>));</w:t>
+      </w:r>
+    </w:p>
+    <w:p>
+      <w:pPr>
+        <w:shd w:val="clear" w:color="auto" w:fill="1E1E1E"/>
+        <w:spacing w:line="285" w:lineRule="atLeast"/>
+        <w:rPr>
+          <w:rFonts w:ascii="Consolas" w:hAnsi="Consolas"/>
+          <w:color w:val="D4D4D4"/>
+          <w:sz w:val="21"/>
+          <w:szCs w:val="21"/>
+          <w:lang w:val="en-US"/>
+        </w:rPr>
+      </w:pPr>
+      <w:r>
+        <w:rPr>
+          <w:rFonts w:ascii="Consolas" w:hAnsi="Consolas"/>
+          <w:color w:val="D4D4D4"/>
+          <w:sz w:val="21"/>
+          <w:szCs w:val="21"/>
+          <w:lang w:val="en-US"/>
+        </w:rPr>
+        <w:t>        }</w:t>
+      </w:r>
+    </w:p>
+    <w:p/>
+    <w:p>
+      <w:pPr>
+        <w:pStyle w:val="Header"/>
+      </w:pPr>
+      <w:r>
+        <w:t xml:space="preserve">2. </w:t>
+      </w:r>
+      <w:r>
+        <w:t xml:space="preserve">Analyse B6, paying attention to </w:t>
+      </w:r>
+      <w:r>
+        <w:t xml:space="preserve">how many different </w:t>
+      </w:r>
+      <w:r>
+        <w:t>dest</w:t>
+      </w:r>
+      <w:r>
+        <w:t xml:space="preserve">inations B6 flew to in December </w:t>
+      </w:r>
+      <w:r>
+        <w:rPr>
+          <w:b w:val="0"/>
+        </w:rPr>
+        <w:t>[</w:t>
+      </w:r>
+      <w:r>
+        <w:rPr>
+          <w:b w:val="0"/>
+        </w:rPr>
+        <w:t>1</w:t>
+      </w:r>
+      <w:r>
+        <w:rPr>
+          <w:b w:val="0"/>
+        </w:rPr>
+        <w:t xml:space="preserve"> </w:t>
+      </w:r>
+      <w:r>
+        <w:rPr>
+          <w:b w:val="0"/>
+        </w:rPr>
+        <w:t>point</w:t>
+      </w:r>
+      <w:r>
+        <w:rPr>
+          <w:b w:val="0"/>
+        </w:rPr>
+        <w:t>]</w:t>
+      </w:r>
+    </w:p>
+    <w:p>
+      <w:pPr>
         <w:rPr>
           <w:sz w:val="18"/>
           <w:szCs w:val="18"/>
         </w:rPr>
-        <w:t>U</w:t>
-      </w:r>
+      </w:pPr>
       <w:r>
         <w:rPr>
           <w:sz w:val="18"/>
           <w:szCs w:val="18"/>
         </w:rPr>
-        <w:t>pload the entire code for this part, with specific reference to the output for each airline</w:t>
+        <w:t xml:space="preserve">Your answer </w:t>
       </w:r>
       <w:r>
         <w:rPr>
           <w:sz w:val="18"/>
           <w:szCs w:val="18"/>
         </w:rPr>
-        <w:t>:</w:t>
+        <w:t xml:space="preserve">to how many different destinations B6 flew to </w:t>
       </w:r>
       <w:r>
         <w:rPr>
           <w:sz w:val="18"/>
           <w:szCs w:val="18"/>
         </w:rPr>
-        <w:t xml:space="preserve"> </w:t>
+        <w:t>goes here:</w:t>
+      </w:r>
+    </w:p>
+    <w:p>
+      <w:pPr>
+        <w:rPr>
+          <w:sz w:val="18"/>
+          <w:szCs w:val="18"/>
+        </w:rPr>
+      </w:pPr>
+    </w:p>
+    <w:tbl>
+      <w:tblPr>
+        <w:tblStyle w:val="TableGrid"/>
+        <w:tblW w:w="0" w:type="auto"/>
+        <w:tblLook w:val="04A0" w:firstRow="1" w:lastRow="0" w:firstColumn="1" w:lastColumn="0" w:noHBand="0" w:noVBand="1"/>
+      </w:tblPr>
+      <w:tblGrid>
+        <w:gridCol w:w="9394"/>
+      </w:tblGrid>
+      <w:tr>
+        <w:tc>
+          <w:tcPr>
+            <w:tcW w:w="9394" w:type="dxa"/>
+          </w:tcPr>
+          <w:p>
+            <w:pPr>
+              <w:pStyle w:val="Code"/>
+            </w:pPr>
+            <w:r>
+              <w:t>B6 unique Destinations (December): 39</w:t>
+            </w:r>
+          </w:p>
+        </w:tc>
+      </w:tr>
+    </w:tbl>
+    <w:p>
+      <w:pPr>
+        <w:rPr>
+          <w:sz w:val="18"/>
+          <w:szCs w:val="18"/>
+        </w:rPr>
+      </w:pPr>
+    </w:p>
+    <w:p>
+      <w:r>
+        <w:rPr>
+          <w:sz w:val="18"/>
+          <w:szCs w:val="18"/>
+        </w:rPr>
+        <w:t>Your relevant code goes here:</w:t>
+      </w:r>
+    </w:p>
+    <w:p/>
+    <w:p>
+      <w:pPr>
+        <w:shd w:val="clear" w:color="auto" w:fill="1E1E1E"/>
+        <w:spacing w:line="285" w:lineRule="atLeast"/>
+        <w:rPr>
+          <w:rFonts w:ascii="Consolas" w:hAnsi="Consolas"/>
+          <w:color w:val="D4D4D4"/>
+          <w:sz w:val="21"/>
+          <w:szCs w:val="21"/>
+          <w:lang w:val="en-US"/>
+        </w:rPr>
+      </w:pPr>
+      <w:r>
+        <w:rPr>
+          <w:rFonts w:ascii="Consolas" w:hAnsi="Consolas"/>
+          <w:color w:val="D4D4D4"/>
+          <w:sz w:val="21"/>
+          <w:szCs w:val="21"/>
+          <w:lang w:val="en-US"/>
+        </w:rPr>
+        <w:t>        </w:t>
+      </w:r>
+      <w:proofErr w:type="spellStart"/>
+      <w:proofErr w:type="gramStart"/>
+      <w:r>
+        <w:rPr>
+          <w:rFonts w:ascii="Consolas" w:hAnsi="Consolas"/>
+          <w:color w:val="4EC9B0"/>
+          <w:sz w:val="21"/>
+          <w:szCs w:val="21"/>
+          <w:lang w:val="en-US"/>
+        </w:rPr>
+        <w:t>System</w:t>
+      </w:r>
+      <w:r>
+        <w:rPr>
+          <w:rFonts w:ascii="Consolas" w:hAnsi="Consolas"/>
+          <w:color w:val="D4D4D4"/>
+          <w:sz w:val="21"/>
+          <w:szCs w:val="21"/>
+          <w:lang w:val="en-US"/>
+        </w:rPr>
+        <w:t>.</w:t>
+      </w:r>
+      <w:r>
+        <w:rPr>
+          <w:rFonts w:ascii="Consolas" w:hAnsi="Consolas"/>
+          <w:color w:val="4FC1FF"/>
+          <w:sz w:val="21"/>
+          <w:szCs w:val="21"/>
+          <w:lang w:val="en-US"/>
+        </w:rPr>
+        <w:t>out</w:t>
+      </w:r>
+      <w:r>
+        <w:rPr>
+          <w:rFonts w:ascii="Consolas" w:hAnsi="Consolas"/>
+          <w:color w:val="D4D4D4"/>
+          <w:sz w:val="21"/>
+          <w:szCs w:val="21"/>
+          <w:lang w:val="en-US"/>
+        </w:rPr>
+        <w:t>.</w:t>
+      </w:r>
+      <w:r>
+        <w:rPr>
+          <w:rFonts w:ascii="Consolas" w:hAnsi="Consolas"/>
+          <w:color w:val="DCDCAA"/>
+          <w:sz w:val="21"/>
+          <w:szCs w:val="21"/>
+          <w:lang w:val="en-US"/>
+        </w:rPr>
+        <w:t>println</w:t>
+      </w:r>
+      <w:proofErr w:type="spellEnd"/>
+      <w:r>
+        <w:rPr>
+          <w:rFonts w:ascii="Consolas" w:hAnsi="Consolas"/>
+          <w:color w:val="D4D4D4"/>
+          <w:sz w:val="21"/>
+          <w:szCs w:val="21"/>
+          <w:lang w:val="en-US"/>
+        </w:rPr>
+        <w:t>(</w:t>
+      </w:r>
+      <w:proofErr w:type="gramEnd"/>
+      <w:r>
+        <w:rPr>
+          <w:rFonts w:ascii="Consolas" w:hAnsi="Consolas"/>
+          <w:color w:val="CE9178"/>
+          <w:sz w:val="21"/>
+          <w:szCs w:val="21"/>
+          <w:lang w:val="en-US"/>
+        </w:rPr>
+        <w:t>"</w:t>
+      </w:r>
+      <w:r>
+        <w:rPr>
+          <w:rFonts w:ascii="Consolas" w:hAnsi="Consolas"/>
+          <w:color w:val="D7BA7D"/>
+          <w:sz w:val="21"/>
+          <w:szCs w:val="21"/>
+          <w:lang w:val="en-US"/>
+        </w:rPr>
+        <w:t>\n</w:t>
+      </w:r>
+      <w:r>
+        <w:rPr>
+          <w:rFonts w:ascii="Consolas" w:hAnsi="Consolas"/>
+          <w:color w:val="CE9178"/>
+          <w:sz w:val="21"/>
+          <w:szCs w:val="21"/>
+          <w:lang w:val="en-US"/>
+        </w:rPr>
+        <w:t>--- Part 2: Question 3"</w:t>
+      </w:r>
+      <w:r>
+        <w:rPr>
+          <w:rFonts w:ascii="Consolas" w:hAnsi="Consolas"/>
+          <w:color w:val="D4D4D4"/>
+          <w:sz w:val="21"/>
+          <w:szCs w:val="21"/>
+          <w:lang w:val="en-US"/>
+        </w:rPr>
+        <w:t>);</w:t>
+      </w:r>
+    </w:p>
+    <w:p>
+      <w:pPr>
+        <w:shd w:val="clear" w:color="auto" w:fill="1E1E1E"/>
+        <w:spacing w:line="285" w:lineRule="atLeast"/>
+        <w:rPr>
+          <w:rFonts w:ascii="Consolas" w:hAnsi="Consolas"/>
+          <w:color w:val="D4D4D4"/>
+          <w:sz w:val="21"/>
+          <w:szCs w:val="21"/>
+          <w:lang w:val="en-US"/>
+        </w:rPr>
+      </w:pPr>
+      <w:r>
+        <w:rPr>
+          <w:rFonts w:ascii="Consolas" w:hAnsi="Consolas"/>
+          <w:color w:val="D4D4D4"/>
+          <w:sz w:val="21"/>
+          <w:szCs w:val="21"/>
+          <w:lang w:val="en-US"/>
+        </w:rPr>
+        <w:t>        </w:t>
+      </w:r>
+      <w:r>
+        <w:rPr>
+          <w:rFonts w:ascii="Consolas" w:hAnsi="Consolas"/>
+          <w:color w:val="4EC9B0"/>
+          <w:sz w:val="21"/>
+          <w:szCs w:val="21"/>
+          <w:lang w:val="en-US"/>
+        </w:rPr>
+        <w:t>Table</w:t>
+      </w:r>
+      <w:r>
+        <w:rPr>
+          <w:rFonts w:ascii="Consolas" w:hAnsi="Consolas"/>
+          <w:color w:val="D4D4D4"/>
+          <w:sz w:val="21"/>
+          <w:szCs w:val="21"/>
+          <w:lang w:val="en-US"/>
+        </w:rPr>
+        <w:t> </w:t>
+      </w:r>
+      <w:r>
+        <w:rPr>
+          <w:rFonts w:ascii="Consolas" w:hAnsi="Consolas"/>
+          <w:color w:val="9CDCFE"/>
+          <w:sz w:val="21"/>
+          <w:szCs w:val="21"/>
+          <w:lang w:val="en-US"/>
+        </w:rPr>
+        <w:t>b6Table</w:t>
+      </w:r>
+      <w:r>
+        <w:rPr>
+          <w:rFonts w:ascii="Consolas" w:hAnsi="Consolas"/>
+          <w:color w:val="D4D4D4"/>
+          <w:sz w:val="21"/>
+          <w:szCs w:val="21"/>
+          <w:lang w:val="en-US"/>
+        </w:rPr>
+        <w:t> = </w:t>
+      </w:r>
+      <w:r>
+        <w:rPr>
+          <w:rFonts w:ascii="Consolas" w:hAnsi="Consolas"/>
+          <w:color w:val="C586C0"/>
+          <w:sz w:val="21"/>
+          <w:szCs w:val="21"/>
+          <w:lang w:val="en-US"/>
+        </w:rPr>
+        <w:t>new</w:t>
+      </w:r>
+      <w:r>
+        <w:rPr>
+          <w:rFonts w:ascii="Consolas" w:hAnsi="Consolas"/>
+          <w:color w:val="D4D4D4"/>
+          <w:sz w:val="21"/>
+          <w:szCs w:val="21"/>
+          <w:lang w:val="en-US"/>
+        </w:rPr>
+        <w:t> </w:t>
+      </w:r>
+      <w:proofErr w:type="gramStart"/>
+      <w:r>
+        <w:rPr>
+          <w:rFonts w:ascii="Consolas" w:hAnsi="Consolas"/>
+          <w:color w:val="DCDCAA"/>
+          <w:sz w:val="21"/>
+          <w:szCs w:val="21"/>
+          <w:lang w:val="en-US"/>
+        </w:rPr>
+        <w:t>Table</w:t>
+      </w:r>
+      <w:r>
+        <w:rPr>
+          <w:rFonts w:ascii="Consolas" w:hAnsi="Consolas"/>
+          <w:color w:val="D4D4D4"/>
+          <w:sz w:val="21"/>
+          <w:szCs w:val="21"/>
+          <w:lang w:val="en-US"/>
+        </w:rPr>
+        <w:t>(</w:t>
+      </w:r>
+      <w:proofErr w:type="gramEnd"/>
+      <w:r>
+        <w:rPr>
+          <w:rFonts w:ascii="Consolas" w:hAnsi="Consolas"/>
+          <w:color w:val="9CDCFE"/>
+          <w:sz w:val="21"/>
+          <w:szCs w:val="21"/>
+          <w:lang w:val="en-US"/>
+        </w:rPr>
+        <w:t>flights</w:t>
+      </w:r>
+      <w:r>
+        <w:rPr>
+          <w:rFonts w:ascii="Consolas" w:hAnsi="Consolas"/>
+          <w:color w:val="D4D4D4"/>
+          <w:sz w:val="21"/>
+          <w:szCs w:val="21"/>
+          <w:lang w:val="en-US"/>
+        </w:rPr>
+        <w:t>.</w:t>
+      </w:r>
+      <w:r>
+        <w:rPr>
+          <w:rFonts w:ascii="Consolas" w:hAnsi="Consolas"/>
+          <w:color w:val="DCDCAA"/>
+          <w:sz w:val="21"/>
+          <w:szCs w:val="21"/>
+          <w:lang w:val="en-US"/>
+        </w:rPr>
+        <w:t>findRows</w:t>
+      </w:r>
+      <w:r>
+        <w:rPr>
+          <w:rFonts w:ascii="Consolas" w:hAnsi="Consolas"/>
+          <w:color w:val="D4D4D4"/>
+          <w:sz w:val="21"/>
+          <w:szCs w:val="21"/>
+          <w:lang w:val="en-US"/>
+        </w:rPr>
+        <w:t>(</w:t>
+      </w:r>
+      <w:r>
+        <w:rPr>
+          <w:rFonts w:ascii="Consolas" w:hAnsi="Consolas"/>
+          <w:color w:val="CE9178"/>
+          <w:sz w:val="21"/>
+          <w:szCs w:val="21"/>
+          <w:lang w:val="en-US"/>
+        </w:rPr>
+        <w:t>"B6"</w:t>
+      </w:r>
+      <w:r>
+        <w:rPr>
+          <w:rFonts w:ascii="Consolas" w:hAnsi="Consolas"/>
+          <w:color w:val="D4D4D4"/>
+          <w:sz w:val="21"/>
+          <w:szCs w:val="21"/>
+          <w:lang w:val="en-US"/>
+        </w:rPr>
+        <w:t>, </w:t>
+      </w:r>
+      <w:r>
+        <w:rPr>
+          <w:rFonts w:ascii="Consolas" w:hAnsi="Consolas"/>
+          <w:color w:val="CE9178"/>
+          <w:sz w:val="21"/>
+          <w:szCs w:val="21"/>
+          <w:lang w:val="en-US"/>
+        </w:rPr>
+        <w:t>"carrier"</w:t>
+      </w:r>
+      <w:r>
+        <w:rPr>
+          <w:rFonts w:ascii="Consolas" w:hAnsi="Consolas"/>
+          <w:color w:val="D4D4D4"/>
+          <w:sz w:val="21"/>
+          <w:szCs w:val="21"/>
+          <w:lang w:val="en-US"/>
+        </w:rPr>
+        <w:t>));</w:t>
+      </w:r>
+    </w:p>
+    <w:p>
+      <w:pPr>
+        <w:shd w:val="clear" w:color="auto" w:fill="1E1E1E"/>
+        <w:spacing w:line="285" w:lineRule="atLeast"/>
+        <w:rPr>
+          <w:rFonts w:ascii="Consolas" w:hAnsi="Consolas"/>
+          <w:color w:val="D4D4D4"/>
+          <w:sz w:val="21"/>
+          <w:szCs w:val="21"/>
+          <w:lang w:val="en-US"/>
+        </w:rPr>
+      </w:pPr>
+      <w:r>
+        <w:rPr>
+          <w:rFonts w:ascii="Consolas" w:hAnsi="Consolas"/>
+          <w:color w:val="D4D4D4"/>
+          <w:sz w:val="21"/>
+          <w:szCs w:val="21"/>
+          <w:lang w:val="en-US"/>
+        </w:rPr>
+        <w:t>        </w:t>
+      </w:r>
+      <w:r>
+        <w:rPr>
+          <w:rFonts w:ascii="Consolas" w:hAnsi="Consolas"/>
+          <w:color w:val="4EC9B0"/>
+          <w:sz w:val="21"/>
+          <w:szCs w:val="21"/>
+          <w:lang w:val="en-US"/>
+        </w:rPr>
+        <w:t>Table</w:t>
+      </w:r>
+      <w:r>
+        <w:rPr>
+          <w:rFonts w:ascii="Consolas" w:hAnsi="Consolas"/>
+          <w:color w:val="D4D4D4"/>
+          <w:sz w:val="21"/>
+          <w:szCs w:val="21"/>
+          <w:lang w:val="en-US"/>
+        </w:rPr>
+        <w:t> </w:t>
+      </w:r>
+      <w:r>
+        <w:rPr>
+          <w:rFonts w:ascii="Consolas" w:hAnsi="Consolas"/>
+          <w:color w:val="9CDCFE"/>
+          <w:sz w:val="21"/>
+          <w:szCs w:val="21"/>
+          <w:lang w:val="en-US"/>
+        </w:rPr>
+        <w:t>b6December</w:t>
+      </w:r>
+      <w:r>
+        <w:rPr>
+          <w:rFonts w:ascii="Consolas" w:hAnsi="Consolas"/>
+          <w:color w:val="D4D4D4"/>
+          <w:sz w:val="21"/>
+          <w:szCs w:val="21"/>
+          <w:lang w:val="en-US"/>
+        </w:rPr>
+        <w:t> = </w:t>
+      </w:r>
+      <w:r>
+        <w:rPr>
+          <w:rFonts w:ascii="Consolas" w:hAnsi="Consolas"/>
+          <w:color w:val="C586C0"/>
+          <w:sz w:val="21"/>
+          <w:szCs w:val="21"/>
+          <w:lang w:val="en-US"/>
+        </w:rPr>
+        <w:t>new</w:t>
+      </w:r>
+      <w:r>
+        <w:rPr>
+          <w:rFonts w:ascii="Consolas" w:hAnsi="Consolas"/>
+          <w:color w:val="D4D4D4"/>
+          <w:sz w:val="21"/>
+          <w:szCs w:val="21"/>
+          <w:lang w:val="en-US"/>
+        </w:rPr>
+        <w:t> </w:t>
+      </w:r>
+      <w:proofErr w:type="gramStart"/>
+      <w:r>
+        <w:rPr>
+          <w:rFonts w:ascii="Consolas" w:hAnsi="Consolas"/>
+          <w:color w:val="DCDCAA"/>
+          <w:sz w:val="21"/>
+          <w:szCs w:val="21"/>
+          <w:lang w:val="en-US"/>
+        </w:rPr>
+        <w:t>Table</w:t>
+      </w:r>
+      <w:r>
+        <w:rPr>
+          <w:rFonts w:ascii="Consolas" w:hAnsi="Consolas"/>
+          <w:color w:val="D4D4D4"/>
+          <w:sz w:val="21"/>
+          <w:szCs w:val="21"/>
+          <w:lang w:val="en-US"/>
+        </w:rPr>
+        <w:t>(</w:t>
+      </w:r>
+      <w:proofErr w:type="gramEnd"/>
+      <w:r>
+        <w:rPr>
+          <w:rFonts w:ascii="Consolas" w:hAnsi="Consolas"/>
+          <w:color w:val="9CDCFE"/>
+          <w:sz w:val="21"/>
+          <w:szCs w:val="21"/>
+          <w:lang w:val="en-US"/>
+        </w:rPr>
+        <w:t>b6Table</w:t>
+      </w:r>
+      <w:r>
+        <w:rPr>
+          <w:rFonts w:ascii="Consolas" w:hAnsi="Consolas"/>
+          <w:color w:val="D4D4D4"/>
+          <w:sz w:val="21"/>
+          <w:szCs w:val="21"/>
+          <w:lang w:val="en-US"/>
+        </w:rPr>
+        <w:t>.</w:t>
+      </w:r>
+      <w:r>
+        <w:rPr>
+          <w:rFonts w:ascii="Consolas" w:hAnsi="Consolas"/>
+          <w:color w:val="DCDCAA"/>
+          <w:sz w:val="21"/>
+          <w:szCs w:val="21"/>
+          <w:lang w:val="en-US"/>
+        </w:rPr>
+        <w:t>findRows</w:t>
+      </w:r>
+      <w:r>
+        <w:rPr>
+          <w:rFonts w:ascii="Consolas" w:hAnsi="Consolas"/>
+          <w:color w:val="D4D4D4"/>
+          <w:sz w:val="21"/>
+          <w:szCs w:val="21"/>
+          <w:lang w:val="en-US"/>
+        </w:rPr>
+        <w:t>(</w:t>
+      </w:r>
+      <w:r>
+        <w:rPr>
+          <w:rFonts w:ascii="Consolas" w:hAnsi="Consolas"/>
+          <w:color w:val="CE9178"/>
+          <w:sz w:val="21"/>
+          <w:szCs w:val="21"/>
+          <w:lang w:val="en-US"/>
+        </w:rPr>
+        <w:t>"12"</w:t>
+      </w:r>
+      <w:r>
+        <w:rPr>
+          <w:rFonts w:ascii="Consolas" w:hAnsi="Consolas"/>
+          <w:color w:val="D4D4D4"/>
+          <w:sz w:val="21"/>
+          <w:szCs w:val="21"/>
+          <w:lang w:val="en-US"/>
+        </w:rPr>
+        <w:t>, </w:t>
+      </w:r>
+      <w:r>
+        <w:rPr>
+          <w:rFonts w:ascii="Consolas" w:hAnsi="Consolas"/>
+          <w:color w:val="CE9178"/>
+          <w:sz w:val="21"/>
+          <w:szCs w:val="21"/>
+          <w:lang w:val="en-US"/>
+        </w:rPr>
+        <w:t>"month"</w:t>
+      </w:r>
+      <w:r>
+        <w:rPr>
+          <w:rFonts w:ascii="Consolas" w:hAnsi="Consolas"/>
+          <w:color w:val="D4D4D4"/>
+          <w:sz w:val="21"/>
+          <w:szCs w:val="21"/>
+          <w:lang w:val="en-US"/>
+        </w:rPr>
+        <w:t>));</w:t>
+      </w:r>
+    </w:p>
+    <w:p>
+      <w:pPr>
+        <w:shd w:val="clear" w:color="auto" w:fill="1E1E1E"/>
+        <w:spacing w:line="285" w:lineRule="atLeast"/>
+        <w:rPr>
+          <w:rFonts w:ascii="Consolas" w:hAnsi="Consolas"/>
+          <w:color w:val="D4D4D4"/>
+          <w:sz w:val="21"/>
+          <w:szCs w:val="21"/>
+          <w:lang w:val="en-US"/>
+        </w:rPr>
+      </w:pPr>
+      <w:r>
+        <w:rPr>
+          <w:rFonts w:ascii="Consolas" w:hAnsi="Consolas"/>
+          <w:color w:val="D4D4D4"/>
+          <w:sz w:val="21"/>
+          <w:szCs w:val="21"/>
+          <w:lang w:val="en-US"/>
+        </w:rPr>
+        <w:t>        </w:t>
+      </w:r>
+      <w:proofErr w:type="gramStart"/>
+      <w:r>
+        <w:rPr>
+          <w:rFonts w:ascii="Consolas" w:hAnsi="Consolas"/>
+          <w:color w:val="4EC9B0"/>
+          <w:sz w:val="21"/>
+          <w:szCs w:val="21"/>
+          <w:lang w:val="en-US"/>
+        </w:rPr>
+        <w:t>System</w:t>
+      </w:r>
+      <w:r>
+        <w:rPr>
+          <w:rFonts w:ascii="Consolas" w:hAnsi="Consolas"/>
+          <w:color w:val="D4D4D4"/>
+          <w:sz w:val="21"/>
+          <w:szCs w:val="21"/>
+          <w:lang w:val="en-US"/>
+        </w:rPr>
+        <w:t>.</w:t>
+      </w:r>
+      <w:r>
+        <w:rPr>
+          <w:rFonts w:ascii="Consolas" w:hAnsi="Consolas"/>
+          <w:color w:val="4FC1FF"/>
+          <w:sz w:val="21"/>
+          <w:szCs w:val="21"/>
+          <w:lang w:val="en-US"/>
+        </w:rPr>
+        <w:t>out</w:t>
+      </w:r>
+      <w:r>
+        <w:rPr>
+          <w:rFonts w:ascii="Consolas" w:hAnsi="Consolas"/>
+          <w:color w:val="D4D4D4"/>
+          <w:sz w:val="21"/>
+          <w:szCs w:val="21"/>
+          <w:lang w:val="en-US"/>
+        </w:rPr>
+        <w:t>.</w:t>
+      </w:r>
+      <w:r>
+        <w:rPr>
+          <w:rFonts w:ascii="Consolas" w:hAnsi="Consolas"/>
+          <w:color w:val="DCDCAA"/>
+          <w:sz w:val="21"/>
+          <w:szCs w:val="21"/>
+          <w:lang w:val="en-US"/>
+        </w:rPr>
+        <w:t>println</w:t>
+      </w:r>
+      <w:r>
+        <w:rPr>
+          <w:rFonts w:ascii="Consolas" w:hAnsi="Consolas"/>
+          <w:color w:val="D4D4D4"/>
+          <w:sz w:val="21"/>
+          <w:szCs w:val="21"/>
+          <w:lang w:val="en-US"/>
+        </w:rPr>
+        <w:t>(</w:t>
+      </w:r>
+      <w:proofErr w:type="gramEnd"/>
+      <w:r>
+        <w:rPr>
+          <w:rFonts w:ascii="Consolas" w:hAnsi="Consolas"/>
+          <w:color w:val="CE9178"/>
+          <w:sz w:val="21"/>
+          <w:szCs w:val="21"/>
+          <w:lang w:val="en-US"/>
+        </w:rPr>
+        <w:t>"B6 unique Destinations (December): "</w:t>
+      </w:r>
+      <w:r>
+        <w:rPr>
+          <w:rFonts w:ascii="Consolas" w:hAnsi="Consolas"/>
+          <w:color w:val="D4D4D4"/>
+          <w:sz w:val="21"/>
+          <w:szCs w:val="21"/>
+          <w:lang w:val="en-US"/>
+        </w:rPr>
+        <w:t> + </w:t>
+      </w:r>
+      <w:r>
+        <w:rPr>
+          <w:rFonts w:ascii="Consolas" w:hAnsi="Consolas"/>
+          <w:color w:val="9CDCFE"/>
+          <w:sz w:val="21"/>
+          <w:szCs w:val="21"/>
+          <w:lang w:val="en-US"/>
+        </w:rPr>
+        <w:t>b6December</w:t>
+      </w:r>
+      <w:r>
+        <w:rPr>
+          <w:rFonts w:ascii="Consolas" w:hAnsi="Consolas"/>
+          <w:color w:val="D4D4D4"/>
+          <w:sz w:val="21"/>
+          <w:szCs w:val="21"/>
+          <w:lang w:val="en-US"/>
+        </w:rPr>
+        <w:t>.</w:t>
+      </w:r>
+      <w:r>
+        <w:rPr>
+          <w:rFonts w:ascii="Consolas" w:hAnsi="Consolas"/>
+          <w:color w:val="DCDCAA"/>
+          <w:sz w:val="21"/>
+          <w:szCs w:val="21"/>
+          <w:lang w:val="en-US"/>
+        </w:rPr>
+        <w:t>getUnique</w:t>
+      </w:r>
+      <w:r>
+        <w:rPr>
+          <w:rFonts w:ascii="Consolas" w:hAnsi="Consolas"/>
+          <w:color w:val="D4D4D4"/>
+          <w:sz w:val="21"/>
+          <w:szCs w:val="21"/>
+          <w:lang w:val="en-US"/>
+        </w:rPr>
+        <w:t>(</w:t>
+      </w:r>
+      <w:r>
+        <w:rPr>
+          <w:rFonts w:ascii="Consolas" w:hAnsi="Consolas"/>
+          <w:color w:val="CE9178"/>
+          <w:sz w:val="21"/>
+          <w:szCs w:val="21"/>
+          <w:lang w:val="en-US"/>
+        </w:rPr>
+        <w:t>"dest"</w:t>
+      </w:r>
+      <w:r>
+        <w:rPr>
+          <w:rFonts w:ascii="Consolas" w:hAnsi="Consolas"/>
+          <w:color w:val="D4D4D4"/>
+          <w:sz w:val="21"/>
+          <w:szCs w:val="21"/>
+          <w:lang w:val="en-US"/>
+        </w:rPr>
+        <w:t>).</w:t>
+      </w:r>
+      <w:r>
+        <w:rPr>
+          <w:rFonts w:ascii="Consolas" w:hAnsi="Consolas"/>
+          <w:color w:val="4FC1FF"/>
+          <w:sz w:val="21"/>
+          <w:szCs w:val="21"/>
+          <w:lang w:val="en-US"/>
+        </w:rPr>
+        <w:t>length</w:t>
+      </w:r>
+      <w:r>
+        <w:rPr>
+          <w:rFonts w:ascii="Consolas" w:hAnsi="Consolas"/>
+          <w:color w:val="D4D4D4"/>
+          <w:sz w:val="21"/>
+          <w:szCs w:val="21"/>
+          <w:lang w:val="en-US"/>
+        </w:rPr>
+        <w:t>);</w:t>
       </w:r>
     </w:p>
     <w:p/>
     <w:p/>
     <w:p/>
     <w:p/>
-    <w:p/>
+    <w:p>
+      <w:pPr>
+        <w:spacing w:line="240" w:lineRule="auto"/>
+        <w:rPr>
+          <w:b/>
+        </w:rPr>
+      </w:pPr>
+      <w:r>
+        <w:br w:type="page"/>
+      </w:r>
+    </w:p>
     <w:p>
       <w:pPr>
         <w:pStyle w:val="Header"/>
       </w:pPr>
       <w:r>
-        <w:t xml:space="preserve">2. </w:t>
-      </w:r>
-      <w:r>
-        <w:t xml:space="preserve">Analyse B6, paying attention to </w:t>
-      </w:r>
-      <w:r>
-        <w:t xml:space="preserve">how many different </w:t>
-      </w:r>
-      <w:r>
-        <w:t>dest</w:t>
-      </w:r>
-      <w:r>
-        <w:t xml:space="preserve">inations B6 flew to in December </w:t>
+        <w:lastRenderedPageBreak/>
+        <w:t xml:space="preserve">3. </w:t>
+      </w:r>
+      <w:r>
+        <w:t xml:space="preserve">Analyse LGA, paying attention to the airports listed in the dataset that cannot be reached </w:t>
+      </w:r>
+      <w:r>
+        <w:t xml:space="preserve">directly </w:t>
+      </w:r>
+      <w:r>
+        <w:t>from LGA</w:t>
+      </w:r>
+      <w:r>
+        <w:t xml:space="preserve"> by taking a single flight</w:t>
       </w:r>
       <w:r>
         <w:rPr>
           <w:b w:val="0"/>
         </w:rPr>
+        <w:t xml:space="preserve"> </w:t>
+      </w:r>
+      <w:r>
+        <w:rPr>
+          <w:b w:val="0"/>
+        </w:rPr>
         <w:t>[</w:t>
       </w:r>
       <w:r>
@@ -11718,13 +14755,7 @@
         <w:rPr>
           <w:b w:val="0"/>
         </w:rPr>
-        <w:t xml:space="preserve"> </w:t>
-      </w:r>
-      <w:r>
-        <w:rPr>
-          <w:b w:val="0"/>
-        </w:rPr>
-        <w:t>point</w:t>
+        <w:t xml:space="preserve"> point</w:t>
       </w:r>
       <w:r>
         <w:rPr>
@@ -11752,7 +14783,7 @@
           <w:sz w:val="18"/>
           <w:szCs w:val="18"/>
         </w:rPr>
-        <w:t xml:space="preserve">to how many different destinations B6 flew to </w:t>
+        <w:t xml:space="preserve">to how many of the airports cannot be reached directly from LGA by taking a single flight </w:t>
       </w:r>
       <w:r>
         <w:rPr>
@@ -11770,6 +14801,31 @@
         </w:rPr>
       </w:pPr>
     </w:p>
+    <w:tbl>
+      <w:tblPr>
+        <w:tblStyle w:val="TableGrid"/>
+        <w:tblW w:w="0" w:type="auto"/>
+        <w:tblLook w:val="04A0" w:firstRow="1" w:lastRow="0" w:firstColumn="1" w:lastColumn="0" w:noHBand="0" w:noVBand="1"/>
+      </w:tblPr>
+      <w:tblGrid>
+        <w:gridCol w:w="9394"/>
+      </w:tblGrid>
+      <w:tr>
+        <w:tc>
+          <w:tcPr>
+            <w:tcW w:w="9394" w:type="dxa"/>
+          </w:tcPr>
+          <w:p>
+            <w:pPr>
+              <w:pStyle w:val="Code"/>
+            </w:pPr>
+            <w:r>
+              <w:t>Total destinations with no direct flight from LGA: 36</w:t>
+            </w:r>
+          </w:p>
+        </w:tc>
+      </w:tr>
+    </w:tbl>
     <w:p>
       <w:pPr>
         <w:rPr>
@@ -11785,14 +14841,13 @@
           <w:szCs w:val="18"/>
         </w:rPr>
       </w:pPr>
-    </w:p>
-    <w:p>
-      <w:pPr>
+      <w:r>
         <w:rPr>
           <w:sz w:val="18"/>
           <w:szCs w:val="18"/>
         </w:rPr>
-      </w:pPr>
+        <w:t>Your code goes here:</w:t>
+      </w:r>
     </w:p>
     <w:p>
       <w:pPr>
@@ -11803,152 +14858,983 @@
       </w:pPr>
     </w:p>
     <w:p>
-      <w:r>
+      <w:pPr>
+        <w:shd w:val="clear" w:color="auto" w:fill="1E1E1E"/>
+        <w:spacing w:line="285" w:lineRule="atLeast"/>
+        <w:rPr>
+          <w:rFonts w:ascii="Consolas" w:hAnsi="Consolas"/>
+          <w:color w:val="D4D4D4"/>
+          <w:sz w:val="21"/>
+          <w:szCs w:val="21"/>
+          <w:lang w:val="en-US"/>
+        </w:rPr>
+      </w:pPr>
+      <w:r>
+        <w:rPr>
+          <w:rFonts w:ascii="Consolas" w:hAnsi="Consolas"/>
+          <w:color w:val="D4D4D4"/>
+          <w:sz w:val="21"/>
+          <w:szCs w:val="21"/>
+          <w:lang w:val="en-US"/>
+        </w:rPr>
+        <w:t>        </w:t>
+      </w:r>
+      <w:proofErr w:type="spellStart"/>
+      <w:proofErr w:type="gramStart"/>
+      <w:r>
+        <w:rPr>
+          <w:rFonts w:ascii="Consolas" w:hAnsi="Consolas"/>
+          <w:color w:val="4EC9B0"/>
+          <w:sz w:val="21"/>
+          <w:szCs w:val="21"/>
+          <w:lang w:val="en-US"/>
+        </w:rPr>
+        <w:t>System</w:t>
+      </w:r>
+      <w:r>
+        <w:rPr>
+          <w:rFonts w:ascii="Consolas" w:hAnsi="Consolas"/>
+          <w:color w:val="D4D4D4"/>
+          <w:sz w:val="21"/>
+          <w:szCs w:val="21"/>
+          <w:lang w:val="en-US"/>
+        </w:rPr>
+        <w:t>.</w:t>
+      </w:r>
+      <w:r>
+        <w:rPr>
+          <w:rFonts w:ascii="Consolas" w:hAnsi="Consolas"/>
+          <w:color w:val="4FC1FF"/>
+          <w:sz w:val="21"/>
+          <w:szCs w:val="21"/>
+          <w:lang w:val="en-US"/>
+        </w:rPr>
+        <w:t>out</w:t>
+      </w:r>
+      <w:r>
+        <w:rPr>
+          <w:rFonts w:ascii="Consolas" w:hAnsi="Consolas"/>
+          <w:color w:val="D4D4D4"/>
+          <w:sz w:val="21"/>
+          <w:szCs w:val="21"/>
+          <w:lang w:val="en-US"/>
+        </w:rPr>
+        <w:t>.</w:t>
+      </w:r>
+      <w:r>
+        <w:rPr>
+          <w:rFonts w:ascii="Consolas" w:hAnsi="Consolas"/>
+          <w:color w:val="DCDCAA"/>
+          <w:sz w:val="21"/>
+          <w:szCs w:val="21"/>
+          <w:lang w:val="en-US"/>
+        </w:rPr>
+        <w:t>println</w:t>
+      </w:r>
+      <w:proofErr w:type="spellEnd"/>
+      <w:r>
+        <w:rPr>
+          <w:rFonts w:ascii="Consolas" w:hAnsi="Consolas"/>
+          <w:color w:val="D4D4D4"/>
+          <w:sz w:val="21"/>
+          <w:szCs w:val="21"/>
+          <w:lang w:val="en-US"/>
+        </w:rPr>
+        <w:t>(</w:t>
+      </w:r>
+      <w:proofErr w:type="gramEnd"/>
+      <w:r>
+        <w:rPr>
+          <w:rFonts w:ascii="Consolas" w:hAnsi="Consolas"/>
+          <w:color w:val="CE9178"/>
+          <w:sz w:val="21"/>
+          <w:szCs w:val="21"/>
+          <w:lang w:val="en-US"/>
+        </w:rPr>
+        <w:t>"</w:t>
+      </w:r>
+      <w:r>
+        <w:rPr>
+          <w:rFonts w:ascii="Consolas" w:hAnsi="Consolas"/>
+          <w:color w:val="D7BA7D"/>
+          <w:sz w:val="21"/>
+          <w:szCs w:val="21"/>
+          <w:lang w:val="en-US"/>
+        </w:rPr>
+        <w:t>\n</w:t>
+      </w:r>
+      <w:r>
+        <w:rPr>
+          <w:rFonts w:ascii="Consolas" w:hAnsi="Consolas"/>
+          <w:color w:val="CE9178"/>
+          <w:sz w:val="21"/>
+          <w:szCs w:val="21"/>
+          <w:lang w:val="en-US"/>
+        </w:rPr>
+        <w:t>--- Part 2: Question 5"</w:t>
+      </w:r>
+      <w:r>
+        <w:rPr>
+          <w:rFonts w:ascii="Consolas" w:hAnsi="Consolas"/>
+          <w:color w:val="D4D4D4"/>
+          <w:sz w:val="21"/>
+          <w:szCs w:val="21"/>
+          <w:lang w:val="en-US"/>
+        </w:rPr>
+        <w:t>);</w:t>
+      </w:r>
+    </w:p>
+    <w:p>
+      <w:pPr>
+        <w:shd w:val="clear" w:color="auto" w:fill="1E1E1E"/>
+        <w:spacing w:line="285" w:lineRule="atLeast"/>
+        <w:rPr>
+          <w:rFonts w:ascii="Consolas" w:hAnsi="Consolas"/>
+          <w:color w:val="D4D4D4"/>
+          <w:sz w:val="21"/>
+          <w:szCs w:val="21"/>
+          <w:lang w:val="en-US"/>
+        </w:rPr>
+      </w:pPr>
+      <w:r>
+        <w:rPr>
+          <w:rFonts w:ascii="Consolas" w:hAnsi="Consolas"/>
+          <w:color w:val="D4D4D4"/>
+          <w:sz w:val="21"/>
+          <w:szCs w:val="21"/>
+          <w:lang w:val="en-US"/>
+        </w:rPr>
+        <w:t>        </w:t>
+      </w:r>
+      <w:r>
+        <w:rPr>
+          <w:rFonts w:ascii="Consolas" w:hAnsi="Consolas"/>
+          <w:color w:val="6A9955"/>
+          <w:sz w:val="21"/>
+          <w:szCs w:val="21"/>
+          <w:lang w:val="en-US"/>
+        </w:rPr>
+        <w:t>// get the total number of destinations</w:t>
+      </w:r>
+    </w:p>
+    <w:p>
+      <w:pPr>
+        <w:shd w:val="clear" w:color="auto" w:fill="1E1E1E"/>
+        <w:spacing w:line="285" w:lineRule="atLeast"/>
+        <w:rPr>
+          <w:rFonts w:ascii="Consolas" w:hAnsi="Consolas"/>
+          <w:color w:val="D4D4D4"/>
+          <w:sz w:val="21"/>
+          <w:szCs w:val="21"/>
+          <w:lang w:val="en-US"/>
+        </w:rPr>
+      </w:pPr>
+      <w:r>
+        <w:rPr>
+          <w:rFonts w:ascii="Consolas" w:hAnsi="Consolas"/>
+          <w:color w:val="D4D4D4"/>
+          <w:sz w:val="21"/>
+          <w:szCs w:val="21"/>
+          <w:lang w:val="en-US"/>
+        </w:rPr>
+        <w:t>        </w:t>
+      </w:r>
+      <w:proofErr w:type="spellStart"/>
+      <w:proofErr w:type="gramStart"/>
+      <w:r>
+        <w:rPr>
+          <w:rFonts w:ascii="Consolas" w:hAnsi="Consolas"/>
+          <w:color w:val="4EC9B0"/>
+          <w:sz w:val="21"/>
+          <w:szCs w:val="21"/>
+          <w:lang w:val="en-US"/>
+        </w:rPr>
+        <w:t>int</w:t>
+      </w:r>
+      <w:proofErr w:type="spellEnd"/>
+      <w:proofErr w:type="gramEnd"/>
+      <w:r>
+        <w:rPr>
+          <w:rFonts w:ascii="Consolas" w:hAnsi="Consolas"/>
+          <w:color w:val="D4D4D4"/>
+          <w:sz w:val="21"/>
+          <w:szCs w:val="21"/>
+          <w:lang w:val="en-US"/>
+        </w:rPr>
+        <w:t> </w:t>
+      </w:r>
+      <w:proofErr w:type="spellStart"/>
+      <w:r>
+        <w:rPr>
+          <w:rFonts w:ascii="Consolas" w:hAnsi="Consolas"/>
+          <w:color w:val="9CDCFE"/>
+          <w:sz w:val="21"/>
+          <w:szCs w:val="21"/>
+          <w:lang w:val="en-US"/>
+        </w:rPr>
+        <w:t>destTotal</w:t>
+      </w:r>
+      <w:proofErr w:type="spellEnd"/>
+      <w:r>
+        <w:rPr>
+          <w:rFonts w:ascii="Consolas" w:hAnsi="Consolas"/>
+          <w:color w:val="D4D4D4"/>
+          <w:sz w:val="21"/>
+          <w:szCs w:val="21"/>
+          <w:lang w:val="en-US"/>
+        </w:rPr>
+        <w:t> = </w:t>
+      </w:r>
+      <w:proofErr w:type="spellStart"/>
+      <w:r>
+        <w:rPr>
+          <w:rFonts w:ascii="Consolas" w:hAnsi="Consolas"/>
+          <w:color w:val="9CDCFE"/>
+          <w:sz w:val="21"/>
+          <w:szCs w:val="21"/>
+          <w:lang w:val="en-US"/>
+        </w:rPr>
+        <w:t>flights</w:t>
+      </w:r>
+      <w:r>
+        <w:rPr>
+          <w:rFonts w:ascii="Consolas" w:hAnsi="Consolas"/>
+          <w:color w:val="D4D4D4"/>
+          <w:sz w:val="21"/>
+          <w:szCs w:val="21"/>
+          <w:lang w:val="en-US"/>
+        </w:rPr>
+        <w:t>.</w:t>
+      </w:r>
+      <w:r>
+        <w:rPr>
+          <w:rFonts w:ascii="Consolas" w:hAnsi="Consolas"/>
+          <w:color w:val="DCDCAA"/>
+          <w:sz w:val="21"/>
+          <w:szCs w:val="21"/>
+          <w:lang w:val="en-US"/>
+        </w:rPr>
+        <w:t>getUnique</w:t>
+      </w:r>
+      <w:proofErr w:type="spellEnd"/>
+      <w:r>
+        <w:rPr>
+          <w:rFonts w:ascii="Consolas" w:hAnsi="Consolas"/>
+          <w:color w:val="D4D4D4"/>
+          <w:sz w:val="21"/>
+          <w:szCs w:val="21"/>
+          <w:lang w:val="en-US"/>
+        </w:rPr>
+        <w:t>(</w:t>
+      </w:r>
+      <w:r>
+        <w:rPr>
+          <w:rFonts w:ascii="Consolas" w:hAnsi="Consolas"/>
+          <w:color w:val="CE9178"/>
+          <w:sz w:val="21"/>
+          <w:szCs w:val="21"/>
+          <w:lang w:val="en-US"/>
+        </w:rPr>
+        <w:t>"</w:t>
+      </w:r>
+      <w:proofErr w:type="spellStart"/>
+      <w:r>
+        <w:rPr>
+          <w:rFonts w:ascii="Consolas" w:hAnsi="Consolas"/>
+          <w:color w:val="CE9178"/>
+          <w:sz w:val="21"/>
+          <w:szCs w:val="21"/>
+          <w:lang w:val="en-US"/>
+        </w:rPr>
+        <w:t>dest</w:t>
+      </w:r>
+      <w:proofErr w:type="spellEnd"/>
+      <w:r>
+        <w:rPr>
+          <w:rFonts w:ascii="Consolas" w:hAnsi="Consolas"/>
+          <w:color w:val="CE9178"/>
+          <w:sz w:val="21"/>
+          <w:szCs w:val="21"/>
+          <w:lang w:val="en-US"/>
+        </w:rPr>
+        <w:t>"</w:t>
+      </w:r>
+      <w:r>
+        <w:rPr>
+          <w:rFonts w:ascii="Consolas" w:hAnsi="Consolas"/>
+          <w:color w:val="D4D4D4"/>
+          <w:sz w:val="21"/>
+          <w:szCs w:val="21"/>
+          <w:lang w:val="en-US"/>
+        </w:rPr>
+        <w:t>).</w:t>
+      </w:r>
+      <w:r>
+        <w:rPr>
+          <w:rFonts w:ascii="Consolas" w:hAnsi="Consolas"/>
+          <w:color w:val="4FC1FF"/>
+          <w:sz w:val="21"/>
+          <w:szCs w:val="21"/>
+          <w:lang w:val="en-US"/>
+        </w:rPr>
+        <w:t>length</w:t>
+      </w:r>
+      <w:r>
+        <w:rPr>
+          <w:rFonts w:ascii="Consolas" w:hAnsi="Consolas"/>
+          <w:color w:val="D4D4D4"/>
+          <w:sz w:val="21"/>
+          <w:szCs w:val="21"/>
+          <w:lang w:val="en-US"/>
+        </w:rPr>
+        <w:t>;</w:t>
+      </w:r>
+    </w:p>
+    <w:p>
+      <w:pPr>
+        <w:shd w:val="clear" w:color="auto" w:fill="1E1E1E"/>
+        <w:spacing w:line="285" w:lineRule="atLeast"/>
+        <w:rPr>
+          <w:rFonts w:ascii="Consolas" w:hAnsi="Consolas"/>
+          <w:color w:val="D4D4D4"/>
+          <w:sz w:val="21"/>
+          <w:szCs w:val="21"/>
+          <w:lang w:val="en-US"/>
+        </w:rPr>
+      </w:pPr>
+    </w:p>
+    <w:p>
+      <w:pPr>
+        <w:shd w:val="clear" w:color="auto" w:fill="1E1E1E"/>
+        <w:spacing w:line="285" w:lineRule="atLeast"/>
+        <w:rPr>
+          <w:rFonts w:ascii="Consolas" w:hAnsi="Consolas"/>
+          <w:color w:val="D4D4D4"/>
+          <w:sz w:val="21"/>
+          <w:szCs w:val="21"/>
+          <w:lang w:val="en-US"/>
+        </w:rPr>
+      </w:pPr>
+      <w:r>
+        <w:rPr>
+          <w:rFonts w:ascii="Consolas" w:hAnsi="Consolas"/>
+          <w:color w:val="D4D4D4"/>
+          <w:sz w:val="21"/>
+          <w:szCs w:val="21"/>
+          <w:lang w:val="en-US"/>
+        </w:rPr>
+        <w:t>        </w:t>
+      </w:r>
+      <w:r>
+        <w:rPr>
+          <w:rFonts w:ascii="Consolas" w:hAnsi="Consolas"/>
+          <w:color w:val="6A9955"/>
+          <w:sz w:val="21"/>
+          <w:szCs w:val="21"/>
+          <w:lang w:val="en-US"/>
+        </w:rPr>
+        <w:t>// get the destinations of LGA</w:t>
+      </w:r>
+    </w:p>
+    <w:p>
+      <w:pPr>
+        <w:shd w:val="clear" w:color="auto" w:fill="1E1E1E"/>
+        <w:spacing w:line="285" w:lineRule="atLeast"/>
+        <w:rPr>
+          <w:rFonts w:ascii="Consolas" w:hAnsi="Consolas"/>
+          <w:color w:val="D4D4D4"/>
+          <w:sz w:val="21"/>
+          <w:szCs w:val="21"/>
+          <w:lang w:val="en-US"/>
+        </w:rPr>
+      </w:pPr>
+      <w:r>
+        <w:rPr>
+          <w:rFonts w:ascii="Consolas" w:hAnsi="Consolas"/>
+          <w:color w:val="D4D4D4"/>
+          <w:sz w:val="21"/>
+          <w:szCs w:val="21"/>
+          <w:lang w:val="en-US"/>
+        </w:rPr>
+        <w:t>        </w:t>
+      </w:r>
+      <w:proofErr w:type="spellStart"/>
+      <w:proofErr w:type="gramStart"/>
+      <w:r>
+        <w:rPr>
+          <w:rFonts w:ascii="Consolas" w:hAnsi="Consolas"/>
+          <w:color w:val="4EC9B0"/>
+          <w:sz w:val="21"/>
+          <w:szCs w:val="21"/>
+          <w:lang w:val="en-US"/>
+        </w:rPr>
+        <w:t>int</w:t>
+      </w:r>
+      <w:proofErr w:type="spellEnd"/>
+      <w:proofErr w:type="gramEnd"/>
+      <w:r>
+        <w:rPr>
+          <w:rFonts w:ascii="Consolas" w:hAnsi="Consolas"/>
+          <w:color w:val="D4D4D4"/>
+          <w:sz w:val="21"/>
+          <w:szCs w:val="21"/>
+          <w:lang w:val="en-US"/>
+        </w:rPr>
+        <w:t> </w:t>
+      </w:r>
+      <w:proofErr w:type="spellStart"/>
+      <w:r>
+        <w:rPr>
+          <w:rFonts w:ascii="Consolas" w:hAnsi="Consolas"/>
+          <w:color w:val="9CDCFE"/>
+          <w:sz w:val="21"/>
+          <w:szCs w:val="21"/>
+          <w:lang w:val="en-US"/>
+        </w:rPr>
+        <w:t>destLGA</w:t>
+      </w:r>
+      <w:proofErr w:type="spellEnd"/>
+      <w:r>
+        <w:rPr>
+          <w:rFonts w:ascii="Consolas" w:hAnsi="Consolas"/>
+          <w:color w:val="D4D4D4"/>
+          <w:sz w:val="21"/>
+          <w:szCs w:val="21"/>
+          <w:lang w:val="en-US"/>
+        </w:rPr>
+        <w:t> = </w:t>
+      </w:r>
+      <w:r>
+        <w:rPr>
+          <w:rFonts w:ascii="Consolas" w:hAnsi="Consolas"/>
+          <w:color w:val="C586C0"/>
+          <w:sz w:val="21"/>
+          <w:szCs w:val="21"/>
+          <w:lang w:val="en-US"/>
+        </w:rPr>
+        <w:t>new</w:t>
+      </w:r>
+      <w:r>
+        <w:rPr>
+          <w:rFonts w:ascii="Consolas" w:hAnsi="Consolas"/>
+          <w:color w:val="D4D4D4"/>
+          <w:sz w:val="21"/>
+          <w:szCs w:val="21"/>
+          <w:lang w:val="en-US"/>
+        </w:rPr>
+        <w:t> </w:t>
+      </w:r>
+      <w:r>
+        <w:rPr>
+          <w:rFonts w:ascii="Consolas" w:hAnsi="Consolas"/>
+          <w:color w:val="DCDCAA"/>
+          <w:sz w:val="21"/>
+          <w:szCs w:val="21"/>
+          <w:lang w:val="en-US"/>
+        </w:rPr>
+        <w:t>Table</w:t>
+      </w:r>
+      <w:r>
+        <w:rPr>
+          <w:rFonts w:ascii="Consolas" w:hAnsi="Consolas"/>
+          <w:color w:val="D4D4D4"/>
+          <w:sz w:val="21"/>
+          <w:szCs w:val="21"/>
+          <w:lang w:val="en-US"/>
+        </w:rPr>
+        <w:t>(</w:t>
+      </w:r>
+    </w:p>
+    <w:p>
+      <w:pPr>
+        <w:shd w:val="clear" w:color="auto" w:fill="1E1E1E"/>
+        <w:spacing w:line="285" w:lineRule="atLeast"/>
+        <w:rPr>
+          <w:rFonts w:ascii="Consolas" w:hAnsi="Consolas"/>
+          <w:color w:val="D4D4D4"/>
+          <w:sz w:val="21"/>
+          <w:szCs w:val="21"/>
+          <w:lang w:val="en-US"/>
+        </w:rPr>
+      </w:pPr>
+      <w:r>
+        <w:rPr>
+          <w:rFonts w:ascii="Consolas" w:hAnsi="Consolas"/>
+          <w:color w:val="D4D4D4"/>
+          <w:sz w:val="21"/>
+          <w:szCs w:val="21"/>
+          <w:lang w:val="en-US"/>
+        </w:rPr>
+        <w:t>            </w:t>
+      </w:r>
+      <w:proofErr w:type="spellStart"/>
+      <w:proofErr w:type="gramStart"/>
+      <w:r>
+        <w:rPr>
+          <w:rFonts w:ascii="Consolas" w:hAnsi="Consolas"/>
+          <w:color w:val="9CDCFE"/>
+          <w:sz w:val="21"/>
+          <w:szCs w:val="21"/>
+          <w:lang w:val="en-US"/>
+        </w:rPr>
+        <w:t>flights</w:t>
+      </w:r>
+      <w:r>
+        <w:rPr>
+          <w:rFonts w:ascii="Consolas" w:hAnsi="Consolas"/>
+          <w:color w:val="D4D4D4"/>
+          <w:sz w:val="21"/>
+          <w:szCs w:val="21"/>
+          <w:lang w:val="en-US"/>
+        </w:rPr>
+        <w:t>.</w:t>
+      </w:r>
+      <w:r>
+        <w:rPr>
+          <w:rFonts w:ascii="Consolas" w:hAnsi="Consolas"/>
+          <w:color w:val="DCDCAA"/>
+          <w:sz w:val="21"/>
+          <w:szCs w:val="21"/>
+          <w:lang w:val="en-US"/>
+        </w:rPr>
+        <w:t>findRows</w:t>
+      </w:r>
+      <w:proofErr w:type="spellEnd"/>
+      <w:r>
+        <w:rPr>
+          <w:rFonts w:ascii="Consolas" w:hAnsi="Consolas"/>
+          <w:color w:val="D4D4D4"/>
+          <w:sz w:val="21"/>
+          <w:szCs w:val="21"/>
+          <w:lang w:val="en-US"/>
+        </w:rPr>
+        <w:t>(</w:t>
+      </w:r>
+      <w:proofErr w:type="gramEnd"/>
+      <w:r>
+        <w:rPr>
+          <w:rFonts w:ascii="Consolas" w:hAnsi="Consolas"/>
+          <w:color w:val="CE9178"/>
+          <w:sz w:val="21"/>
+          <w:szCs w:val="21"/>
+          <w:lang w:val="en-US"/>
+        </w:rPr>
+        <w:t>"LGA"</w:t>
+      </w:r>
+      <w:r>
+        <w:rPr>
+          <w:rFonts w:ascii="Consolas" w:hAnsi="Consolas"/>
+          <w:color w:val="D4D4D4"/>
+          <w:sz w:val="21"/>
+          <w:szCs w:val="21"/>
+          <w:lang w:val="en-US"/>
+        </w:rPr>
+        <w:t>, </w:t>
+      </w:r>
+      <w:r>
+        <w:rPr>
+          <w:rFonts w:ascii="Consolas" w:hAnsi="Consolas"/>
+          <w:color w:val="CE9178"/>
+          <w:sz w:val="21"/>
+          <w:szCs w:val="21"/>
+          <w:lang w:val="en-US"/>
+        </w:rPr>
+        <w:t>"origin"</w:t>
+      </w:r>
+      <w:r>
+        <w:rPr>
+          <w:rFonts w:ascii="Consolas" w:hAnsi="Consolas"/>
+          <w:color w:val="D4D4D4"/>
+          <w:sz w:val="21"/>
+          <w:szCs w:val="21"/>
+          <w:lang w:val="en-US"/>
+        </w:rPr>
+        <w:t>))</w:t>
+      </w:r>
+    </w:p>
+    <w:p>
+      <w:pPr>
+        <w:shd w:val="clear" w:color="auto" w:fill="1E1E1E"/>
+        <w:spacing w:line="285" w:lineRule="atLeast"/>
+        <w:rPr>
+          <w:rFonts w:ascii="Consolas" w:hAnsi="Consolas"/>
+          <w:color w:val="D4D4D4"/>
+          <w:sz w:val="21"/>
+          <w:szCs w:val="21"/>
+          <w:lang w:val="en-US"/>
+        </w:rPr>
+      </w:pPr>
+      <w:r>
+        <w:rPr>
+          <w:rFonts w:ascii="Consolas" w:hAnsi="Consolas"/>
+          <w:color w:val="D4D4D4"/>
+          <w:sz w:val="21"/>
+          <w:szCs w:val="21"/>
+          <w:lang w:val="en-US"/>
+        </w:rPr>
+        <w:t>            .</w:t>
+      </w:r>
+      <w:proofErr w:type="spellStart"/>
+      <w:proofErr w:type="gramStart"/>
+      <w:r>
+        <w:rPr>
+          <w:rFonts w:ascii="Consolas" w:hAnsi="Consolas"/>
+          <w:color w:val="DCDCAA"/>
+          <w:sz w:val="21"/>
+          <w:szCs w:val="21"/>
+          <w:lang w:val="en-US"/>
+        </w:rPr>
+        <w:t>getUnique</w:t>
+      </w:r>
+      <w:proofErr w:type="spellEnd"/>
+      <w:r>
+        <w:rPr>
+          <w:rFonts w:ascii="Consolas" w:hAnsi="Consolas"/>
+          <w:color w:val="D4D4D4"/>
+          <w:sz w:val="21"/>
+          <w:szCs w:val="21"/>
+          <w:lang w:val="en-US"/>
+        </w:rPr>
+        <w:t>(</w:t>
+      </w:r>
+      <w:proofErr w:type="gramEnd"/>
+      <w:r>
+        <w:rPr>
+          <w:rFonts w:ascii="Consolas" w:hAnsi="Consolas"/>
+          <w:color w:val="CE9178"/>
+          <w:sz w:val="21"/>
+          <w:szCs w:val="21"/>
+          <w:lang w:val="en-US"/>
+        </w:rPr>
+        <w:t>"</w:t>
+      </w:r>
+      <w:proofErr w:type="spellStart"/>
+      <w:r>
+        <w:rPr>
+          <w:rFonts w:ascii="Consolas" w:hAnsi="Consolas"/>
+          <w:color w:val="CE9178"/>
+          <w:sz w:val="21"/>
+          <w:szCs w:val="21"/>
+          <w:lang w:val="en-US"/>
+        </w:rPr>
+        <w:t>dest</w:t>
+      </w:r>
+      <w:proofErr w:type="spellEnd"/>
+      <w:r>
+        <w:rPr>
+          <w:rFonts w:ascii="Consolas" w:hAnsi="Consolas"/>
+          <w:color w:val="CE9178"/>
+          <w:sz w:val="21"/>
+          <w:szCs w:val="21"/>
+          <w:lang w:val="en-US"/>
+        </w:rPr>
+        <w:t>"</w:t>
+      </w:r>
+      <w:r>
+        <w:rPr>
+          <w:rFonts w:ascii="Consolas" w:hAnsi="Consolas"/>
+          <w:color w:val="D4D4D4"/>
+          <w:sz w:val="21"/>
+          <w:szCs w:val="21"/>
+          <w:lang w:val="en-US"/>
+        </w:rPr>
+        <w:t>)</w:t>
+      </w:r>
+    </w:p>
+    <w:p>
+      <w:pPr>
+        <w:shd w:val="clear" w:color="auto" w:fill="1E1E1E"/>
+        <w:spacing w:line="285" w:lineRule="atLeast"/>
+        <w:rPr>
+          <w:rFonts w:ascii="Consolas" w:hAnsi="Consolas"/>
+          <w:color w:val="D4D4D4"/>
+          <w:sz w:val="21"/>
+          <w:szCs w:val="21"/>
+          <w:lang w:val="en-US"/>
+        </w:rPr>
+      </w:pPr>
+      <w:r>
+        <w:rPr>
+          <w:rFonts w:ascii="Consolas" w:hAnsi="Consolas"/>
+          <w:color w:val="D4D4D4"/>
+          <w:sz w:val="21"/>
+          <w:szCs w:val="21"/>
+          <w:lang w:val="en-US"/>
+        </w:rPr>
+        <w:t>            .</w:t>
+      </w:r>
+      <w:r>
+        <w:rPr>
+          <w:rFonts w:ascii="Consolas" w:hAnsi="Consolas"/>
+          <w:color w:val="4FC1FF"/>
+          <w:sz w:val="21"/>
+          <w:szCs w:val="21"/>
+          <w:lang w:val="en-US"/>
+        </w:rPr>
+        <w:t>length</w:t>
+      </w:r>
+      <w:r>
+        <w:rPr>
+          <w:rFonts w:ascii="Consolas" w:hAnsi="Consolas"/>
+          <w:color w:val="D4D4D4"/>
+          <w:sz w:val="21"/>
+          <w:szCs w:val="21"/>
+          <w:lang w:val="en-US"/>
+        </w:rPr>
+        <w:t>;</w:t>
+      </w:r>
+    </w:p>
+    <w:p>
+      <w:pPr>
+        <w:shd w:val="clear" w:color="auto" w:fill="1E1E1E"/>
+        <w:spacing w:line="285" w:lineRule="atLeast"/>
+        <w:rPr>
+          <w:rFonts w:ascii="Consolas" w:hAnsi="Consolas"/>
+          <w:color w:val="D4D4D4"/>
+          <w:sz w:val="21"/>
+          <w:szCs w:val="21"/>
+          <w:lang w:val="en-US"/>
+        </w:rPr>
+      </w:pPr>
+    </w:p>
+    <w:p>
+      <w:pPr>
+        <w:shd w:val="clear" w:color="auto" w:fill="1E1E1E"/>
+        <w:spacing w:line="285" w:lineRule="atLeast"/>
+        <w:rPr>
+          <w:rFonts w:ascii="Consolas" w:hAnsi="Consolas"/>
+          <w:color w:val="D4D4D4"/>
+          <w:sz w:val="21"/>
+          <w:szCs w:val="21"/>
+          <w:lang w:val="en-US"/>
+        </w:rPr>
+      </w:pPr>
+      <w:r>
+        <w:rPr>
+          <w:rFonts w:ascii="Consolas" w:hAnsi="Consolas"/>
+          <w:color w:val="D4D4D4"/>
+          <w:sz w:val="21"/>
+          <w:szCs w:val="21"/>
+          <w:lang w:val="en-US"/>
+        </w:rPr>
+        <w:t>        </w:t>
+      </w:r>
+      <w:r>
+        <w:rPr>
+          <w:rFonts w:ascii="Consolas" w:hAnsi="Consolas"/>
+          <w:color w:val="6A9955"/>
+          <w:sz w:val="21"/>
+          <w:szCs w:val="21"/>
+          <w:lang w:val="en-US"/>
+        </w:rPr>
+        <w:t>// show the unreachable </w:t>
+      </w:r>
+      <w:proofErr w:type="spellStart"/>
+      <w:r>
+        <w:rPr>
+          <w:rFonts w:ascii="Consolas" w:hAnsi="Consolas"/>
+          <w:color w:val="6A9955"/>
+          <w:sz w:val="21"/>
+          <w:szCs w:val="21"/>
+          <w:lang w:val="en-US"/>
+        </w:rPr>
+        <w:t>desination</w:t>
+      </w:r>
+      <w:proofErr w:type="spellEnd"/>
+      <w:r>
+        <w:rPr>
+          <w:rFonts w:ascii="Consolas" w:hAnsi="Consolas"/>
+          <w:color w:val="6A9955"/>
+          <w:sz w:val="21"/>
+          <w:szCs w:val="21"/>
+          <w:lang w:val="en-US"/>
+        </w:rPr>
+        <w:t> count</w:t>
+      </w:r>
+    </w:p>
+    <w:p>
+      <w:pPr>
+        <w:shd w:val="clear" w:color="auto" w:fill="1E1E1E"/>
+        <w:spacing w:line="285" w:lineRule="atLeast"/>
+        <w:rPr>
+          <w:rFonts w:ascii="Consolas" w:hAnsi="Consolas"/>
+          <w:color w:val="D4D4D4"/>
+          <w:sz w:val="21"/>
+          <w:szCs w:val="21"/>
+          <w:lang w:val="en-US"/>
+        </w:rPr>
+      </w:pPr>
+      <w:r>
+        <w:rPr>
+          <w:rFonts w:ascii="Consolas" w:hAnsi="Consolas"/>
+          <w:color w:val="D4D4D4"/>
+          <w:sz w:val="21"/>
+          <w:szCs w:val="21"/>
+          <w:lang w:val="en-US"/>
+        </w:rPr>
+        <w:t>        </w:t>
+      </w:r>
+      <w:r>
+        <w:rPr>
+          <w:rFonts w:ascii="Consolas" w:hAnsi="Consolas"/>
+          <w:color w:val="4EC9B0"/>
+          <w:sz w:val="21"/>
+          <w:szCs w:val="21"/>
+          <w:lang w:val="en-US"/>
+        </w:rPr>
+        <w:t>System</w:t>
+      </w:r>
+      <w:r>
+        <w:rPr>
+          <w:rFonts w:ascii="Consolas" w:hAnsi="Consolas"/>
+          <w:color w:val="D4D4D4"/>
+          <w:sz w:val="21"/>
+          <w:szCs w:val="21"/>
+          <w:lang w:val="en-US"/>
+        </w:rPr>
+        <w:t>.</w:t>
+      </w:r>
+      <w:r>
+        <w:rPr>
+          <w:rFonts w:ascii="Consolas" w:hAnsi="Consolas"/>
+          <w:color w:val="4FC1FF"/>
+          <w:sz w:val="21"/>
+          <w:szCs w:val="21"/>
+          <w:lang w:val="en-US"/>
+        </w:rPr>
+        <w:t>out</w:t>
+      </w:r>
+      <w:r>
+        <w:rPr>
+          <w:rFonts w:ascii="Consolas" w:hAnsi="Consolas"/>
+          <w:color w:val="D4D4D4"/>
+          <w:sz w:val="21"/>
+          <w:szCs w:val="21"/>
+          <w:lang w:val="en-US"/>
+        </w:rPr>
+        <w:t>.</w:t>
+      </w:r>
+      <w:r>
+        <w:rPr>
+          <w:rFonts w:ascii="Consolas" w:hAnsi="Consolas"/>
+          <w:color w:val="DCDCAA"/>
+          <w:sz w:val="21"/>
+          <w:szCs w:val="21"/>
+          <w:lang w:val="en-US"/>
+        </w:rPr>
+        <w:t>println</w:t>
+      </w:r>
+      <w:r>
+        <w:rPr>
+          <w:rFonts w:ascii="Consolas" w:hAnsi="Consolas"/>
+          <w:color w:val="D4D4D4"/>
+          <w:sz w:val="21"/>
+          <w:szCs w:val="21"/>
+          <w:lang w:val="en-US"/>
+        </w:rPr>
+        <w:t>(</w:t>
+      </w:r>
+      <w:r>
+        <w:rPr>
+          <w:rFonts w:ascii="Consolas" w:hAnsi="Consolas"/>
+          <w:color w:val="CE9178"/>
+          <w:sz w:val="21"/>
+          <w:szCs w:val="21"/>
+          <w:lang w:val="en-US"/>
+        </w:rPr>
+        <w:t>"Total destinations with no direct flight from LGA: "</w:t>
+      </w:r>
+      <w:r>
+        <w:rPr>
+          <w:rFonts w:ascii="Consolas" w:hAnsi="Consolas"/>
+          <w:color w:val="D4D4D4"/>
+          <w:sz w:val="21"/>
+          <w:szCs w:val="21"/>
+          <w:lang w:val="en-US"/>
+        </w:rPr>
+        <w:t> + </w:t>
+      </w:r>
+      <w:bookmarkStart w:id="1" w:name="_GoBack"/>
+      <w:bookmarkEnd w:id="1"/>
+      <w:r>
+        <w:rPr>
+          <w:rFonts w:ascii="Consolas" w:hAnsi="Consolas"/>
+          <w:color w:val="D4D4D4"/>
+          <w:sz w:val="21"/>
+          <w:szCs w:val="21"/>
+          <w:lang w:val="en-US"/>
+        </w:rPr>
+        <w:t>(</w:t>
+      </w:r>
+      <w:proofErr w:type="spellStart"/>
+      <w:r>
+        <w:rPr>
+          <w:rFonts w:ascii="Consolas" w:hAnsi="Consolas"/>
+          <w:color w:val="9CDCFE"/>
+          <w:sz w:val="21"/>
+          <w:szCs w:val="21"/>
+          <w:lang w:val="en-US"/>
+        </w:rPr>
+        <w:t>destTotal</w:t>
+      </w:r>
+      <w:proofErr w:type="spellEnd"/>
+      <w:r>
+        <w:rPr>
+          <w:rFonts w:ascii="Consolas" w:hAnsi="Consolas"/>
+          <w:color w:val="D4D4D4"/>
+          <w:sz w:val="21"/>
+          <w:szCs w:val="21"/>
+          <w:lang w:val="en-US"/>
+        </w:rPr>
+        <w:t> - </w:t>
+      </w:r>
+      <w:proofErr w:type="spellStart"/>
+      <w:r>
+        <w:rPr>
+          <w:rFonts w:ascii="Consolas" w:hAnsi="Consolas"/>
+          <w:color w:val="9CDCFE"/>
+          <w:sz w:val="21"/>
+          <w:szCs w:val="21"/>
+          <w:lang w:val="en-US"/>
+        </w:rPr>
+        <w:t>destLGA</w:t>
+      </w:r>
+      <w:proofErr w:type="spellEnd"/>
+      <w:r>
+        <w:rPr>
+          <w:rFonts w:ascii="Consolas" w:hAnsi="Consolas"/>
+          <w:color w:val="D4D4D4"/>
+          <w:sz w:val="21"/>
+          <w:szCs w:val="21"/>
+          <w:lang w:val="en-US"/>
+        </w:rPr>
+        <w:t>));</w:t>
+      </w:r>
+    </w:p>
+    <w:p>
+      <w:pPr>
         <w:rPr>
           <w:sz w:val="18"/>
           <w:szCs w:val="18"/>
         </w:rPr>
-        <w:t>Your relevant code goes here:</w:t>
-      </w:r>
-    </w:p>
-    <w:p/>
-    <w:p/>
-    <w:p/>
-    <w:p/>
-    <w:p/>
-    <w:p>
-      <w:pPr>
-        <w:pStyle w:val="Header"/>
-      </w:pPr>
-      <w:r>
-        <w:t xml:space="preserve">3. </w:t>
-      </w:r>
-      <w:r>
-        <w:t xml:space="preserve">Analyse LGA, paying attention to the airports listed in the dataset that cannot be reached </w:t>
-      </w:r>
-      <w:r>
-        <w:t xml:space="preserve">directly </w:t>
-      </w:r>
-      <w:r>
-        <w:t>from LGA</w:t>
-      </w:r>
-      <w:r>
-        <w:t xml:space="preserve"> by taking a single flight</w:t>
-      </w:r>
-      <w:r>
-        <w:rPr>
-          <w:b w:val="0"/>
-        </w:rPr>
-        <w:t xml:space="preserve"> </w:t>
-      </w:r>
-      <w:r>
-        <w:rPr>
-          <w:b w:val="0"/>
-        </w:rPr>
-        <w:t>[</w:t>
-      </w:r>
-      <w:r>
-        <w:rPr>
-          <w:b w:val="0"/>
-        </w:rPr>
-        <w:t>1</w:t>
-      </w:r>
-      <w:r>
-        <w:rPr>
-          <w:b w:val="0"/>
-        </w:rPr>
-        <w:t xml:space="preserve"> point</w:t>
-      </w:r>
-      <w:r>
-        <w:rPr>
-          <w:b w:val="0"/>
-        </w:rPr>
-        <w:t>]</w:t>
-      </w:r>
-    </w:p>
-    <w:p>
-      <w:pPr>
-        <w:rPr>
-          <w:sz w:val="18"/>
-          <w:szCs w:val="18"/>
-        </w:rPr>
-      </w:pPr>
-      <w:r>
-        <w:rPr>
-          <w:sz w:val="18"/>
-          <w:szCs w:val="18"/>
-        </w:rPr>
-        <w:t xml:space="preserve">Your answer </w:t>
-      </w:r>
-      <w:r>
-        <w:rPr>
-          <w:sz w:val="18"/>
-          <w:szCs w:val="18"/>
-        </w:rPr>
-        <w:t xml:space="preserve">to how many of the airports cannot be reached directly from LGA by taking a single flight </w:t>
-      </w:r>
-      <w:r>
-        <w:rPr>
-          <w:sz w:val="18"/>
-          <w:szCs w:val="18"/>
-        </w:rPr>
-        <w:t>goes here:</w:t>
-      </w:r>
-    </w:p>
-    <w:p>
-      <w:pPr>
-        <w:rPr>
-          <w:sz w:val="18"/>
-          <w:szCs w:val="18"/>
-        </w:rPr>
-      </w:pPr>
-    </w:p>
-    <w:p>
-      <w:pPr>
-        <w:rPr>
-          <w:sz w:val="18"/>
-          <w:szCs w:val="18"/>
-        </w:rPr>
-      </w:pPr>
-    </w:p>
-    <w:p>
-      <w:pPr>
-        <w:rPr>
-          <w:sz w:val="18"/>
-          <w:szCs w:val="18"/>
-        </w:rPr>
-      </w:pPr>
-    </w:p>
-    <w:p>
-      <w:pPr>
-        <w:rPr>
-          <w:sz w:val="18"/>
-          <w:szCs w:val="18"/>
-        </w:rPr>
-      </w:pPr>
-    </w:p>
-    <w:p>
-      <w:pPr>
-        <w:rPr>
-          <w:sz w:val="18"/>
-          <w:szCs w:val="18"/>
-        </w:rPr>
-      </w:pPr>
-      <w:r>
-        <w:rPr>
-          <w:sz w:val="18"/>
-          <w:szCs w:val="18"/>
-        </w:rPr>
-        <w:t>Your code goes here:</w:t>
-      </w:r>
-    </w:p>
-    <w:p>
-      <w:pPr>
-        <w:rPr>
-          <w:sz w:val="18"/>
-          <w:szCs w:val="18"/>
-        </w:rPr>
-      </w:pPr>
+      </w:pPr>
+    </w:p>
+    <w:p>
+      <w:pPr>
+        <w:spacing w:line="240" w:lineRule="auto"/>
+        <w:rPr>
+          <w:rFonts w:ascii="Helvetica" w:eastAsiaTheme="majorEastAsia" w:hAnsi="Helvetica" w:cstheme="majorBidi"/>
+          <w:b/>
+          <w:bCs/>
+          <w:color w:val="auto"/>
+          <w:sz w:val="40"/>
+          <w:szCs w:val="32"/>
+          <w:lang w:eastAsia="ja-JP"/>
+        </w:rPr>
+      </w:pPr>
+      <w:r>
+        <w:br w:type="page"/>
+      </w:r>
     </w:p>
     <w:p>
       <w:pPr>
@@ -17028,7 +20914,7 @@
 </file>
 
 <file path=customXml/itemProps1.xml><?xml version="1.0" encoding="utf-8"?>
-<ds:datastoreItem xmlns:ds="http://schemas.openxmlformats.org/officeDocument/2006/customXml" ds:itemID="{85B84DE5-B671-4B4B-82C1-25ECB736B2F4}">
+<ds:datastoreItem xmlns:ds="http://schemas.openxmlformats.org/officeDocument/2006/customXml" ds:itemID="{1C22EF97-D135-4A6B-A557-75F92E5FA187}">
   <ds:schemaRefs>
     <ds:schemaRef ds:uri="http://schemas.openxmlformats.org/officeDocument/2006/bibliography"/>
   </ds:schemaRefs>

</xml_diff>